<commit_message>
Added a bunch of text to the design.doc
</commit_message>
<xml_diff>
--- a/mivc/presentation material/design.docx
+++ b/mivc/presentation material/design.docx
@@ -33,17 +33,8 @@
           <w:sz w:val="96"/>
           <w:szCs w:val="96"/>
         </w:rPr>
-        <w:t xml:space="preserve">Team </w:t>
-      </w:r>
-      <w:proofErr w:type="spellStart"/>
-      <w:r>
-        <w:rPr>
-          <w:sz w:val="96"/>
-          <w:szCs w:val="96"/>
-        </w:rPr>
-        <w:t>MIVC</w:t>
-      </w:r>
-      <w:proofErr w:type="spellEnd"/>
+        <w:t>Team MIVC</w:t>
+      </w:r>
     </w:p>
     <w:tbl>
       <w:tblPr>
@@ -96,7 +87,6 @@
                 <w:szCs w:val="36"/>
               </w:rPr>
             </w:pPr>
-            <w:proofErr w:type="spellStart"/>
             <w:r>
               <w:rPr>
                 <w:sz w:val="36"/>
@@ -104,7 +94,6 @@
               </w:rPr>
               <w:t>MIVC</w:t>
             </w:r>
-            <w:proofErr w:type="spellEnd"/>
           </w:p>
         </w:tc>
       </w:tr>
@@ -264,7 +253,14 @@
                 <w:sz w:val="36"/>
                 <w:szCs w:val="36"/>
               </w:rPr>
-              <w:t>Collin Ferris</w:t>
+              <w:t>Col</w:t>
+            </w:r>
+            <w:r>
+              <w:rPr>
+                <w:sz w:val="36"/>
+                <w:szCs w:val="36"/>
+              </w:rPr>
+              <w:t>in Ferris</w:t>
             </w:r>
           </w:p>
         </w:tc>
@@ -392,6 +388,7 @@
           <w:sz w:val="24"/>
           <w:szCs w:val="24"/>
         </w:rPr>
+        <w:lastRenderedPageBreak/>
         <w:t xml:space="preserve">Insert </w:t>
       </w:r>
       <w:r>
@@ -427,6 +424,7 @@
         </w:rPr>
       </w:pPr>
       <w:r>
+        <w:lastRenderedPageBreak/>
         <w:t xml:space="preserve">Narrative </w:t>
       </w:r>
       <w:r>
@@ -439,122 +437,231 @@
     </w:p>
     <w:p>
       <w:pPr>
-        <w:rPr>
-          <w:sz w:val="24"/>
-          <w:szCs w:val="24"/>
-        </w:rPr>
-      </w:pPr>
-      <w:r>
-        <w:rPr>
-          <w:sz w:val="24"/>
-          <w:szCs w:val="24"/>
-        </w:rPr>
-        <w:t>Describe High level architecture</w:t>
+        <w:ind w:firstLine="720"/>
+        <w:rPr>
+          <w:sz w:val="24"/>
+          <w:szCs w:val="24"/>
+        </w:rPr>
+      </w:pPr>
+      <w:r>
+        <w:rPr>
+          <w:sz w:val="24"/>
+          <w:szCs w:val="24"/>
+        </w:rPr>
+        <w:t xml:space="preserve">As software engineers we often face the daunting task of building an application that is functional, extensible, closed for alterations and </w:t>
+      </w:r>
+      <w:proofErr w:type="gramStart"/>
+      <w:r>
+        <w:rPr>
+          <w:sz w:val="24"/>
+          <w:szCs w:val="24"/>
+        </w:rPr>
+        <w:t>meets</w:t>
+      </w:r>
+      <w:proofErr w:type="gramEnd"/>
+      <w:r>
+        <w:rPr>
+          <w:sz w:val="24"/>
+          <w:szCs w:val="24"/>
+        </w:rPr>
+        <w:t xml:space="preserve"> the customer requirements.  This should all be done before any code construction is performed.  </w:t>
+      </w:r>
+      <w:r>
+        <w:rPr>
+          <w:sz w:val="24"/>
+          <w:szCs w:val="24"/>
+        </w:rPr>
+        <w:t xml:space="preserve">We attempted to design the most simplistic </w:t>
+      </w:r>
+      <w:r>
+        <w:rPr>
+          <w:sz w:val="24"/>
+          <w:szCs w:val="24"/>
+        </w:rPr>
+        <w:t>way possible</w:t>
+      </w:r>
+      <w:r>
+        <w:rPr>
+          <w:sz w:val="24"/>
+          <w:szCs w:val="24"/>
+        </w:rPr>
+        <w:t xml:space="preserve"> that was still able to meet the requirements of the customer and allow for later extensibility.  To do this we compartmentalized all of the obvious objects involved in the </w:t>
+      </w:r>
+      <w:r>
+        <w:rPr>
+          <w:sz w:val="24"/>
+          <w:szCs w:val="24"/>
+        </w:rPr>
+        <w:t>system.  These objects included;</w:t>
+      </w:r>
+      <w:r>
+        <w:rPr>
+          <w:sz w:val="24"/>
+          <w:szCs w:val="24"/>
+        </w:rPr>
+        <w:t xml:space="preserve"> Study, Settings</w:t>
+      </w:r>
+      <w:r>
+        <w:rPr>
+          <w:sz w:val="24"/>
+          <w:szCs w:val="24"/>
+        </w:rPr>
+        <w:t>, Image</w:t>
+      </w:r>
+      <w:r>
+        <w:rPr>
+          <w:sz w:val="24"/>
+          <w:szCs w:val="24"/>
+        </w:rPr>
+        <w:t xml:space="preserve"> and a Graphical UI</w:t>
+      </w:r>
+      <w:r>
+        <w:rPr>
+          <w:sz w:val="24"/>
+          <w:szCs w:val="24"/>
+        </w:rPr>
+        <w:t>.</w:t>
       </w:r>
     </w:p>
     <w:p>
       <w:pPr>
-        <w:rPr>
-          <w:sz w:val="24"/>
-          <w:szCs w:val="24"/>
-        </w:rPr>
-      </w:pPr>
-      <w:r>
-        <w:rPr>
-          <w:sz w:val="24"/>
-          <w:szCs w:val="24"/>
-        </w:rPr>
-        <w:t>Give rationale for major design choices made</w:t>
+        <w:ind w:firstLine="720"/>
+        <w:rPr>
+          <w:sz w:val="24"/>
+          <w:szCs w:val="24"/>
+        </w:rPr>
+      </w:pPr>
+      <w:r>
+        <w:rPr>
+          <w:sz w:val="24"/>
+          <w:szCs w:val="24"/>
+        </w:rPr>
+        <w:t xml:space="preserve">Study is a fairly simple object that compares to that of a folder in reality.  The folder that Study is intended to represent contains a list of images and obviously has a name.  Therefore, Study has a name and contains a list of images.  The images are each held in their own class called Image.  </w:t>
+      </w:r>
+      <w:r>
+        <w:rPr>
+          <w:sz w:val="24"/>
+          <w:szCs w:val="24"/>
+        </w:rPr>
+        <w:t xml:space="preserve">We implemented a virtual proxy pattern for the image class, a common approach to resource heavy objects.  In doing so there are actually two classes for Image, one which is a bare, lightweight class and another which is called upon when the image data is needed.  This allows us to have the program function as if it were holding all of the images when the studies are loaded in while saving computer memory because the images are actually only loaded when a study is chosen to be viewed.  The actual image class is responsible for communicating with the source of the data to load the image.  The image class communicates with the source using another class designed specifically for dealing with reading and writing images to the local network.  We separated these read and write tasks to allow for an alternate class to be placed in the design should the customer want to read the images from another source such as a database or </w:t>
+      </w:r>
+      <w:r>
+        <w:rPr>
+          <w:sz w:val="24"/>
+          <w:szCs w:val="24"/>
+        </w:rPr>
+        <w:t>a server PC.</w:t>
       </w:r>
     </w:p>
     <w:p>
       <w:pPr>
-        <w:rPr>
-          <w:sz w:val="24"/>
-          <w:szCs w:val="24"/>
-        </w:rPr>
-      </w:pPr>
-      <w:r>
-        <w:rPr>
-          <w:sz w:val="24"/>
-          <w:szCs w:val="24"/>
-        </w:rPr>
-        <w:t>Show how the design covers specific requirements</w:t>
+        <w:ind w:firstLine="720"/>
+        <w:rPr>
+          <w:sz w:val="24"/>
+          <w:szCs w:val="24"/>
+        </w:rPr>
+      </w:pPr>
+      <w:r>
+        <w:rPr>
+          <w:sz w:val="24"/>
+          <w:szCs w:val="24"/>
+        </w:rPr>
+        <w:t>Settings is a fairly simple class as well, the settings class is responsible for communicating to the local root folder of the application to store and load settings as necessary.  To do this the settings class is aided by another class that is solely responsible for reading and writing files to a directory.  We chose this approach to separate the act of dealing with files as a separation of concerns and allow future changes to accept a different data access class that may access the data from another source, be it a database, server PC, anything really, as long as they implement the proper interface included in the design which we will get into later.</w:t>
       </w:r>
     </w:p>
     <w:p>
       <w:pPr>
-        <w:rPr>
-          <w:sz w:val="24"/>
-          <w:szCs w:val="24"/>
-        </w:rPr>
-      </w:pPr>
-      <w:r>
-        <w:rPr>
-          <w:sz w:val="24"/>
-          <w:szCs w:val="24"/>
-        </w:rPr>
-        <w:t xml:space="preserve">Outline how the design reflects a balance among low coupling, high cohesion, separation of concerns, information hiding, the Law of Demeter, extensibility, reusability, etc. (This can include </w:t>
-      </w:r>
-      <w:proofErr w:type="spellStart"/>
-      <w:r>
-        <w:rPr>
-          <w:sz w:val="24"/>
-          <w:szCs w:val="24"/>
-        </w:rPr>
-        <w:t>UML</w:t>
-      </w:r>
-      <w:proofErr w:type="spellEnd"/>
-      <w:r>
-        <w:rPr>
-          <w:sz w:val="24"/>
-          <w:szCs w:val="24"/>
-        </w:rPr>
-        <w:t xml:space="preserve">, </w:t>
-      </w:r>
-      <w:proofErr w:type="spellStart"/>
-      <w:r>
-        <w:rPr>
-          <w:sz w:val="24"/>
-          <w:szCs w:val="24"/>
-        </w:rPr>
-        <w:t>CRC</w:t>
-      </w:r>
-      <w:proofErr w:type="spellEnd"/>
-      <w:r>
-        <w:rPr>
-          <w:sz w:val="24"/>
-          <w:szCs w:val="24"/>
-        </w:rPr>
-        <w:t>, Sequence charts etc.</w:t>
+        <w:ind w:firstLine="720"/>
+        <w:rPr>
+          <w:sz w:val="24"/>
+          <w:szCs w:val="24"/>
+        </w:rPr>
+      </w:pPr>
+      <w:r>
+        <w:rPr>
+          <w:sz w:val="24"/>
+          <w:szCs w:val="24"/>
+        </w:rPr>
+        <w:t xml:space="preserve">The last main, real world, piece we had to implement was a graphical user interface commonly known as a GUI.  We were given specific requirements as to how this was supposed to be implemented and we fulfilled all of those requirements.  Some of the requirements were that the GUI </w:t>
+      </w:r>
+      <w:proofErr w:type="gramStart"/>
+      <w:r>
+        <w:rPr>
+          <w:sz w:val="24"/>
+          <w:szCs w:val="24"/>
+        </w:rPr>
+        <w:t>show</w:t>
+      </w:r>
+      <w:proofErr w:type="gramEnd"/>
+      <w:r>
+        <w:rPr>
+          <w:sz w:val="24"/>
+          <w:szCs w:val="24"/>
+        </w:rPr>
+        <w:t xml:space="preserve"> two different views, one showing one image and another showing four images in a grid pattern.  The GUI also needed the ability to scroll through images forward or </w:t>
+      </w:r>
+      <w:r>
+        <w:rPr>
+          <w:sz w:val="24"/>
+          <w:szCs w:val="24"/>
+        </w:rPr>
+        <w:lastRenderedPageBreak/>
+        <w:t>backward, obviously the ability to open studies but in addition, be able to save and create new studies.  We designed the GUI so that it was as “dumb” as possible, that is that it would know nothing about the classes Study, StudyImage</w:t>
+      </w:r>
+      <w:bookmarkStart w:id="0" w:name="_GoBack"/>
+      <w:bookmarkEnd w:id="0"/>
+      <w:r>
+        <w:rPr>
+          <w:sz w:val="24"/>
+          <w:szCs w:val="24"/>
+        </w:rPr>
+        <w:t>, Settings etc.  To do this we used a mediator that we called the ProxyController</w:t>
+      </w:r>
+      <w:r>
+        <w:rPr>
+          <w:sz w:val="24"/>
+          <w:szCs w:val="24"/>
+        </w:rPr>
+        <w:t xml:space="preserve"> which we will get into next.</w:t>
       </w:r>
     </w:p>
     <w:p>
       <w:pPr>
-        <w:rPr>
-          <w:sz w:val="24"/>
-          <w:szCs w:val="24"/>
-        </w:rPr>
-      </w:pPr>
-      <w:r>
-        <w:rPr>
-          <w:sz w:val="24"/>
-          <w:szCs w:val="24"/>
-        </w:rPr>
-        <w:br w:type="page"/>
+        <w:ind w:firstLine="720"/>
+        <w:rPr>
+          <w:sz w:val="24"/>
+          <w:szCs w:val="24"/>
+        </w:rPr>
+      </w:pPr>
+      <w:r>
+        <w:rPr>
+          <w:sz w:val="24"/>
+          <w:szCs w:val="24"/>
+        </w:rPr>
+        <w:t>The ProxyController is a class that acts as a mediator between the other classes.  The responsibility of the ProxyController is to translate events from the GUI to the other classes.  The ProxyController knows that when the GUI sends out an open command, it needs to compile a list of studies and populate a selection window with that list of studies.  When a save view command is sent from the GUI the ProxyController knows to pull appropriate information from the GUI and communicate with the Settings class to save the pertinent information from the GUI.  To do all of this, the ProxyController is an observer of the GUI, listening to events and reacting as necessary.  Because the ProxyController needs to populate a list of studies, this is the class that reads the folder names and creates the Study objects.  As with the other classes that dealt with persistent data, this class too uses a separate class specifically designed with reading and writing folders to a specific location, which is currently the local drive.</w:t>
       </w:r>
     </w:p>
     <w:p>
       <w:pPr>
-        <w:pStyle w:val="Title"/>
-      </w:pPr>
-      <w:proofErr w:type="spellStart"/>
-      <w:r>
-        <w:t>UML</w:t>
-      </w:r>
-      <w:proofErr w:type="spellEnd"/>
-      <w:r>
-        <w:t xml:space="preserve"> Class diagrams</w:t>
+        <w:ind w:firstLine="720"/>
+        <w:rPr>
+          <w:sz w:val="24"/>
+          <w:szCs w:val="24"/>
+        </w:rPr>
+      </w:pPr>
+      <w:r>
+        <w:rPr>
+          <w:sz w:val="24"/>
+          <w:szCs w:val="24"/>
+        </w:rPr>
+        <w:t xml:space="preserve">Finally, we have the DAO collection, I refer to this as a collection rather than a particular class because it is a set of classes but they all perform the same function.  Each class involved in this system is responsible for reading and writing data to some persistent model which is currently the local drive.  There are three classes, one for dealing with images, another for folders and finally, one for dealing with files for the settings storage.  Each class implements and interface to ensure they each have the appropriate methods to function with the system.  The interface also allows for abstraction in the classes that use the DAO objects.  This way they don’t need </w:t>
+      </w:r>
+      <w:r>
+        <w:rPr>
+          <w:sz w:val="24"/>
+          <w:szCs w:val="24"/>
+        </w:rPr>
+        <w:t>to know about the concrete class, rather, they can each accept the same type of object.</w:t>
       </w:r>
     </w:p>
     <w:p>
@@ -564,13 +671,6 @@
           <w:szCs w:val="24"/>
         </w:rPr>
       </w:pPr>
-      <w:r>
-        <w:rPr>
-          <w:sz w:val="24"/>
-          <w:szCs w:val="24"/>
-        </w:rPr>
-        <w:t>Show main classes and interfaces in your design, along with appropriate relationships</w:t>
-      </w:r>
     </w:p>
     <w:p>
       <w:pPr>
@@ -584,7 +684,7 @@
           <w:sz w:val="24"/>
           <w:szCs w:val="24"/>
         </w:rPr>
-        <w:t>Include cardinality as necessary</w:t>
+        <w:t>Describe High level architecture</w:t>
       </w:r>
     </w:p>
     <w:p>
@@ -599,91 +699,24 @@
           <w:sz w:val="24"/>
           <w:szCs w:val="24"/>
         </w:rPr>
-        <w:t>DO NOT include state</w:t>
-      </w:r>
-      <w:r>
-        <w:rPr>
-          <w:sz w:val="24"/>
-          <w:szCs w:val="24"/>
-        </w:rPr>
-        <w:t xml:space="preserve"> or method</w:t>
-      </w:r>
-      <w:r>
-        <w:rPr>
-          <w:sz w:val="24"/>
-          <w:szCs w:val="24"/>
-        </w:rPr>
-        <w:t xml:space="preserve"> </w:t>
-      </w:r>
-      <w:proofErr w:type="gramStart"/>
-      <w:r>
-        <w:rPr>
-          <w:sz w:val="24"/>
-          <w:szCs w:val="24"/>
-        </w:rPr>
-        <w:t>information</w:t>
-      </w:r>
-      <w:r>
-        <w:rPr>
-          <w:sz w:val="24"/>
-          <w:szCs w:val="24"/>
-        </w:rPr>
-        <w:t>,</w:t>
-      </w:r>
-      <w:proofErr w:type="gramEnd"/>
-      <w:r>
-        <w:rPr>
-          <w:sz w:val="24"/>
-          <w:szCs w:val="24"/>
-        </w:rPr>
-        <w:t xml:space="preserve"> this is to be captured in </w:t>
-      </w:r>
-      <w:proofErr w:type="spellStart"/>
-      <w:r>
-        <w:rPr>
-          <w:sz w:val="24"/>
-          <w:szCs w:val="24"/>
-        </w:rPr>
-        <w:t>CRC</w:t>
-      </w:r>
-      <w:proofErr w:type="spellEnd"/>
-      <w:r>
-        <w:rPr>
-          <w:sz w:val="24"/>
-          <w:szCs w:val="24"/>
-        </w:rPr>
-        <w:t xml:space="preserve"> cards</w:t>
+        <w:t>Give rationale for major design choices made</w:t>
       </w:r>
     </w:p>
     <w:p>
       <w:pPr>
         <w:rPr>
-          <w:sz w:val="24"/>
-          <w:szCs w:val="24"/>
-        </w:rPr>
-      </w:pPr>
-      <w:r>
-        <w:rPr>
-          <w:sz w:val="24"/>
-          <w:szCs w:val="24"/>
-        </w:rPr>
-        <w:t xml:space="preserve">Indicate pattern participation using stereotypes (i.e. in </w:t>
-      </w:r>
-      <w:proofErr w:type="spellStart"/>
-      <w:r>
-        <w:rPr>
-          <w:sz w:val="24"/>
-          <w:szCs w:val="24"/>
-        </w:rPr>
-        <w:t>guillemets</w:t>
-      </w:r>
-      <w:proofErr w:type="spellEnd"/>
-      <w:r>
-        <w:rPr>
-          <w:sz w:val="24"/>
-          <w:szCs w:val="24"/>
-        </w:rPr>
-        <w:t xml:space="preserve"> &lt;&lt; and &gt;&gt;).</w:t>
+          <w:color w:val="FF0000"/>
+          <w:sz w:val="24"/>
+          <w:szCs w:val="24"/>
+        </w:rPr>
+      </w:pPr>
+      <w:r>
+        <w:rPr>
+          <w:color w:val="FF0000"/>
+          <w:sz w:val="24"/>
+          <w:szCs w:val="24"/>
+        </w:rPr>
+        <w:t>Show how the design covers specific requirements</w:t>
       </w:r>
     </w:p>
     <w:p>
@@ -698,7 +731,7 @@
           <w:sz w:val="24"/>
           <w:szCs w:val="24"/>
         </w:rPr>
-        <w:t>Use multiple class diagrams showing from a top level using subsystems down to a detailed view of subsystems.</w:t>
+        <w:t>Outline how the design reflects a balance among low coupling, high cohesion, separation of concerns, information hiding, the Law of Demeter, extensibility, reusability, etc. (This can include UML, CRC, Sequence charts etc.</w:t>
       </w:r>
     </w:p>
     <w:p>
@@ -721,6 +754,159 @@
         <w:pStyle w:val="Title"/>
       </w:pPr>
       <w:r>
+        <w:lastRenderedPageBreak/>
+        <w:t>UML Class diagrams</w:t>
+      </w:r>
+    </w:p>
+    <w:p>
+      <w:pPr>
+        <w:rPr>
+          <w:sz w:val="24"/>
+          <w:szCs w:val="24"/>
+        </w:rPr>
+      </w:pPr>
+      <w:r>
+        <w:rPr>
+          <w:sz w:val="24"/>
+          <w:szCs w:val="24"/>
+        </w:rPr>
+        <w:t>Show main classes and interfaces in your design, along with appropriate relationships</w:t>
+      </w:r>
+    </w:p>
+    <w:p>
+      <w:pPr>
+        <w:rPr>
+          <w:sz w:val="24"/>
+          <w:szCs w:val="24"/>
+        </w:rPr>
+      </w:pPr>
+      <w:r>
+        <w:rPr>
+          <w:sz w:val="24"/>
+          <w:szCs w:val="24"/>
+        </w:rPr>
+        <w:t>Include cardinality as necessary</w:t>
+      </w:r>
+    </w:p>
+    <w:p>
+      <w:pPr>
+        <w:rPr>
+          <w:sz w:val="24"/>
+          <w:szCs w:val="24"/>
+        </w:rPr>
+      </w:pPr>
+      <w:r>
+        <w:rPr>
+          <w:sz w:val="24"/>
+          <w:szCs w:val="24"/>
+        </w:rPr>
+        <w:t>DO NOT include state</w:t>
+      </w:r>
+      <w:r>
+        <w:rPr>
+          <w:sz w:val="24"/>
+          <w:szCs w:val="24"/>
+        </w:rPr>
+        <w:t xml:space="preserve"> or method</w:t>
+      </w:r>
+      <w:r>
+        <w:rPr>
+          <w:sz w:val="24"/>
+          <w:szCs w:val="24"/>
+        </w:rPr>
+        <w:t xml:space="preserve"> </w:t>
+      </w:r>
+      <w:proofErr w:type="gramStart"/>
+      <w:r>
+        <w:rPr>
+          <w:sz w:val="24"/>
+          <w:szCs w:val="24"/>
+        </w:rPr>
+        <w:t>information</w:t>
+      </w:r>
+      <w:r>
+        <w:rPr>
+          <w:sz w:val="24"/>
+          <w:szCs w:val="24"/>
+        </w:rPr>
+        <w:t>,</w:t>
+      </w:r>
+      <w:proofErr w:type="gramEnd"/>
+      <w:r>
+        <w:rPr>
+          <w:sz w:val="24"/>
+          <w:szCs w:val="24"/>
+        </w:rPr>
+        <w:t xml:space="preserve"> this is to be captured in CRC cards</w:t>
+      </w:r>
+    </w:p>
+    <w:p>
+      <w:pPr>
+        <w:rPr>
+          <w:sz w:val="24"/>
+          <w:szCs w:val="24"/>
+        </w:rPr>
+      </w:pPr>
+      <w:r>
+        <w:rPr>
+          <w:sz w:val="24"/>
+          <w:szCs w:val="24"/>
+        </w:rPr>
+        <w:t xml:space="preserve">Indicate pattern participation using stereotypes (i.e. in </w:t>
+      </w:r>
+      <w:proofErr w:type="spellStart"/>
+      <w:r>
+        <w:rPr>
+          <w:sz w:val="24"/>
+          <w:szCs w:val="24"/>
+        </w:rPr>
+        <w:t>guillemets</w:t>
+      </w:r>
+      <w:proofErr w:type="spellEnd"/>
+      <w:r>
+        <w:rPr>
+          <w:sz w:val="24"/>
+          <w:szCs w:val="24"/>
+        </w:rPr>
+        <w:t xml:space="preserve"> &lt;&lt; and &gt;&gt;).</w:t>
+      </w:r>
+    </w:p>
+    <w:p>
+      <w:pPr>
+        <w:rPr>
+          <w:sz w:val="24"/>
+          <w:szCs w:val="24"/>
+        </w:rPr>
+      </w:pPr>
+      <w:r>
+        <w:rPr>
+          <w:sz w:val="24"/>
+          <w:szCs w:val="24"/>
+        </w:rPr>
+        <w:t>Use multiple class diagrams showing from a top level using subsystems down to a detailed view of subsystems.</w:t>
+      </w:r>
+    </w:p>
+    <w:p>
+      <w:pPr>
+        <w:rPr>
+          <w:sz w:val="24"/>
+          <w:szCs w:val="24"/>
+        </w:rPr>
+      </w:pPr>
+      <w:r>
+        <w:rPr>
+          <w:sz w:val="24"/>
+          <w:szCs w:val="24"/>
+        </w:rPr>
+        <w:br w:type="page"/>
+      </w:r>
+    </w:p>
+    <w:p>
+      <w:pPr>
+        <w:pStyle w:val="Title"/>
+      </w:pPr>
+      <w:r>
+        <w:lastRenderedPageBreak/>
         <w:t>Class Responsibilities Collaborators cards</w:t>
       </w:r>
     </w:p>
@@ -1185,36 +1371,46 @@
           <w:szCs w:val="24"/>
         </w:rPr>
       </w:pPr>
-      <w:r>
-        <w:rPr>
-          <w:sz w:val="24"/>
-          <w:szCs w:val="24"/>
-        </w:rPr>
-        <w:br w:type="page"/>
-      </w:r>
     </w:p>
     <w:p>
       <w:pPr>
-        <w:pStyle w:val="Title"/>
-      </w:pPr>
-      <w:r>
-        <w:t>Descriptions of pattern usages</w:t>
+        <w:rPr>
+          <w:sz w:val="24"/>
+          <w:szCs w:val="24"/>
+        </w:rPr>
+      </w:pPr>
+      <w:r>
+        <w:rPr>
+          <w:color w:val="FF0000"/>
+          <w:sz w:val="24"/>
+          <w:szCs w:val="24"/>
+        </w:rPr>
+        <w:t>Not sure about these because the narrative already explained all of this.</w:t>
+      </w:r>
+      <w:r>
+        <w:rPr>
+          <w:sz w:val="24"/>
+          <w:szCs w:val="24"/>
+        </w:rPr>
+        <w:br w:type="page"/>
       </w:r>
     </w:p>
     <w:p>
       <w:pPr>
-        <w:rPr>
-          <w:sz w:val="24"/>
-          <w:szCs w:val="24"/>
-        </w:rPr>
-      </w:pPr>
-      <w:r>
-        <w:rPr>
-          <w:sz w:val="24"/>
-          <w:szCs w:val="24"/>
-        </w:rPr>
-        <w:t>Example Template</w:t>
-      </w:r>
+        <w:pStyle w:val="Title"/>
+      </w:pPr>
+      <w:r>
+        <w:lastRenderedPageBreak/>
+        <w:t>Descriptions of pattern usages</w:t>
+      </w:r>
+    </w:p>
+    <w:p>
+      <w:pPr>
+        <w:rPr>
+          <w:sz w:val="24"/>
+          <w:szCs w:val="24"/>
+        </w:rPr>
+      </w:pPr>
     </w:p>
     <w:tbl>
       <w:tblPr>
@@ -1223,10 +1419,10 @@
         <w:tblLook w:val="01E0" w:firstRow="1" w:lastRow="1" w:firstColumn="1" w:lastColumn="1" w:noHBand="0" w:noVBand="0"/>
       </w:tblPr>
       <w:tblGrid>
-        <w:gridCol w:w="2284"/>
-        <w:gridCol w:w="2149"/>
-        <w:gridCol w:w="439"/>
-        <w:gridCol w:w="4704"/>
+        <w:gridCol w:w="2178"/>
+        <w:gridCol w:w="2160"/>
+        <w:gridCol w:w="450"/>
+        <w:gridCol w:w="4788"/>
       </w:tblGrid>
       <w:tr>
         <w:tc>
@@ -1261,7 +1457,7 @@
                 <w:sz w:val="24"/>
                 <w:szCs w:val="24"/>
               </w:rPr>
-              <w:t>Video Connection</w:t>
+              <w:t>Image Proxy</w:t>
             </w:r>
           </w:p>
         </w:tc>
@@ -1315,7 +1511,7 @@
                 <w:sz w:val="24"/>
                 <w:szCs w:val="24"/>
               </w:rPr>
-              <w:t>Template Method</w:t>
+              <w:t>Proxy Pattern (Virtual)</w:t>
             </w:r>
           </w:p>
         </w:tc>
@@ -1465,7 +1661,7 @@
                 <w:sz w:val="24"/>
                 <w:szCs w:val="24"/>
               </w:rPr>
-              <w:t>VideoConnection</w:t>
+              <w:t>IStudyImage</w:t>
             </w:r>
             <w:proofErr w:type="spellEnd"/>
           </w:p>
@@ -1482,16 +1678,14 @@
                 <w:szCs w:val="24"/>
               </w:rPr>
             </w:pPr>
-            <w:proofErr w:type="spellStart"/>
-            <w:r>
-              <w:rPr>
-                <w:rFonts w:ascii="Arial" w:hAnsi="Arial" w:cs="Arial"/>
-                <w:sz w:val="24"/>
-                <w:szCs w:val="24"/>
-              </w:rPr>
-              <w:t>AbstractClass</w:t>
-            </w:r>
-            <w:proofErr w:type="spellEnd"/>
+            <w:r>
+              <w:rPr>
+                <w:rFonts w:ascii="Arial" w:hAnsi="Arial" w:cs="Arial"/>
+                <w:sz w:val="24"/>
+                <w:szCs w:val="24"/>
+              </w:rPr>
+              <w:t>Subject</w:t>
+            </w:r>
           </w:p>
         </w:tc>
         <w:tc>
@@ -1513,237 +1707,7 @@
                 <w:sz w:val="24"/>
                 <w:szCs w:val="24"/>
               </w:rPr>
-              <w:t xml:space="preserve">This class' Setup method is the Template </w:t>
-            </w:r>
-          </w:p>
-          <w:p>
-            <w:pPr>
-              <w:rPr>
-                <w:rFonts w:ascii="Arial" w:hAnsi="Arial" w:cs="Arial"/>
-                <w:sz w:val="24"/>
-                <w:szCs w:val="24"/>
-              </w:rPr>
-            </w:pPr>
-            <w:r>
-              <w:rPr>
-                <w:rFonts w:ascii="Arial" w:hAnsi="Arial" w:cs="Arial"/>
-                <w:sz w:val="24"/>
-                <w:szCs w:val="24"/>
-              </w:rPr>
-              <w:t xml:space="preserve">Method defining the sequence of steps </w:t>
-            </w:r>
-          </w:p>
-          <w:p>
-            <w:pPr>
-              <w:rPr>
-                <w:rFonts w:ascii="Arial" w:hAnsi="Arial" w:cs="Arial"/>
-                <w:sz w:val="24"/>
-                <w:szCs w:val="24"/>
-              </w:rPr>
-            </w:pPr>
-            <w:proofErr w:type="gramStart"/>
-            <w:r>
-              <w:rPr>
-                <w:rFonts w:ascii="Arial" w:hAnsi="Arial" w:cs="Arial"/>
-                <w:sz w:val="24"/>
-                <w:szCs w:val="24"/>
-              </w:rPr>
-              <w:t>needed</w:t>
-            </w:r>
-            <w:proofErr w:type="gramEnd"/>
-            <w:r>
-              <w:rPr>
-                <w:rFonts w:ascii="Arial" w:hAnsi="Arial" w:cs="Arial"/>
-                <w:sz w:val="24"/>
-                <w:szCs w:val="24"/>
-              </w:rPr>
-              <w:t xml:space="preserve"> to initialize a video connection. The </w:t>
-            </w:r>
-          </w:p>
-          <w:p>
-            <w:pPr>
-              <w:rPr>
-                <w:rFonts w:ascii="Arial" w:hAnsi="Arial" w:cs="Arial"/>
-                <w:sz w:val="24"/>
-                <w:szCs w:val="24"/>
-              </w:rPr>
-            </w:pPr>
-            <w:r>
-              <w:rPr>
-                <w:rFonts w:ascii="Arial" w:hAnsi="Arial" w:cs="Arial"/>
-                <w:sz w:val="24"/>
-                <w:szCs w:val="24"/>
-              </w:rPr>
-              <w:t xml:space="preserve">method uses abstract and non-abstract </w:t>
-            </w:r>
-          </w:p>
-          <w:p>
-            <w:pPr>
-              <w:rPr>
-                <w:rFonts w:ascii="Arial" w:hAnsi="Arial" w:cs="Arial"/>
-                <w:sz w:val="24"/>
-                <w:szCs w:val="24"/>
-              </w:rPr>
-            </w:pPr>
-            <w:proofErr w:type="gramStart"/>
-            <w:r>
-              <w:rPr>
-                <w:rFonts w:ascii="Arial" w:hAnsi="Arial" w:cs="Arial"/>
-                <w:sz w:val="24"/>
-                <w:szCs w:val="24"/>
-              </w:rPr>
-              <w:t>methods</w:t>
-            </w:r>
-            <w:proofErr w:type="gramEnd"/>
-            <w:r>
-              <w:rPr>
-                <w:rFonts w:ascii="Arial" w:hAnsi="Arial" w:cs="Arial"/>
-                <w:sz w:val="24"/>
-                <w:szCs w:val="24"/>
-              </w:rPr>
-              <w:t xml:space="preserve"> defined in the class. The </w:t>
-            </w:r>
-          </w:p>
-          <w:p>
-            <w:pPr>
-              <w:rPr>
-                <w:rFonts w:ascii="Arial" w:hAnsi="Arial" w:cs="Arial"/>
-                <w:sz w:val="24"/>
-                <w:szCs w:val="24"/>
-              </w:rPr>
-            </w:pPr>
-            <w:proofErr w:type="spellStart"/>
-            <w:r>
-              <w:rPr>
-                <w:rFonts w:ascii="Arial" w:hAnsi="Arial" w:cs="Arial"/>
-                <w:sz w:val="24"/>
-                <w:szCs w:val="24"/>
-              </w:rPr>
-              <w:t>AllocateHandles</w:t>
-            </w:r>
-            <w:proofErr w:type="spellEnd"/>
-            <w:r>
-              <w:rPr>
-                <w:rFonts w:ascii="Arial" w:hAnsi="Arial" w:cs="Arial"/>
-                <w:sz w:val="24"/>
-                <w:szCs w:val="24"/>
-              </w:rPr>
-              <w:t xml:space="preserve"> method is common to all </w:t>
-            </w:r>
-          </w:p>
-          <w:p>
-            <w:pPr>
-              <w:rPr>
-                <w:rFonts w:ascii="Arial" w:hAnsi="Arial" w:cs="Arial"/>
-                <w:sz w:val="24"/>
-                <w:szCs w:val="24"/>
-              </w:rPr>
-            </w:pPr>
-            <w:proofErr w:type="gramStart"/>
-            <w:r>
-              <w:rPr>
-                <w:rFonts w:ascii="Arial" w:hAnsi="Arial" w:cs="Arial"/>
-                <w:sz w:val="24"/>
-                <w:szCs w:val="24"/>
-              </w:rPr>
-              <w:t>initializations</w:t>
-            </w:r>
-            <w:proofErr w:type="gramEnd"/>
-            <w:r>
-              <w:rPr>
-                <w:rFonts w:ascii="Arial" w:hAnsi="Arial" w:cs="Arial"/>
-                <w:sz w:val="24"/>
-                <w:szCs w:val="24"/>
-              </w:rPr>
-              <w:t xml:space="preserve"> and is implemented in this class.</w:t>
-            </w:r>
-          </w:p>
-          <w:p>
-            <w:pPr>
-              <w:rPr>
-                <w:rFonts w:ascii="Arial" w:hAnsi="Arial" w:cs="Arial"/>
-                <w:sz w:val="24"/>
-                <w:szCs w:val="24"/>
-              </w:rPr>
-            </w:pPr>
-            <w:r>
-              <w:rPr>
-                <w:rFonts w:ascii="Arial" w:hAnsi="Arial" w:cs="Arial"/>
-                <w:sz w:val="24"/>
-                <w:szCs w:val="24"/>
-              </w:rPr>
-              <w:t xml:space="preserve">Steps that must be implemented by the </w:t>
-            </w:r>
-          </w:p>
-          <w:p>
-            <w:pPr>
-              <w:rPr>
-                <w:rFonts w:ascii="Arial" w:hAnsi="Arial" w:cs="Arial"/>
-                <w:sz w:val="24"/>
-                <w:szCs w:val="24"/>
-              </w:rPr>
-            </w:pPr>
-            <w:proofErr w:type="spellStart"/>
-            <w:r>
-              <w:rPr>
-                <w:rFonts w:ascii="Arial" w:hAnsi="Arial" w:cs="Arial"/>
-                <w:sz w:val="24"/>
-                <w:szCs w:val="24"/>
-              </w:rPr>
-              <w:t>ConcreteClass'es</w:t>
-            </w:r>
-            <w:proofErr w:type="spellEnd"/>
-            <w:r>
-              <w:rPr>
-                <w:rFonts w:ascii="Arial" w:hAnsi="Arial" w:cs="Arial"/>
-                <w:sz w:val="24"/>
-                <w:szCs w:val="24"/>
-              </w:rPr>
-              <w:t xml:space="preserve"> include: gaining access to </w:t>
-            </w:r>
-          </w:p>
-          <w:p>
-            <w:pPr>
-              <w:rPr>
-                <w:rFonts w:ascii="Arial" w:hAnsi="Arial" w:cs="Arial"/>
-                <w:sz w:val="24"/>
-                <w:szCs w:val="24"/>
-              </w:rPr>
-            </w:pPr>
-            <w:r>
-              <w:rPr>
-                <w:rFonts w:ascii="Arial" w:hAnsi="Arial" w:cs="Arial"/>
-                <w:sz w:val="24"/>
-                <w:szCs w:val="24"/>
-              </w:rPr>
-              <w:t xml:space="preserve">the video stream, setting the alert callback, </w:t>
-            </w:r>
-          </w:p>
-          <w:p>
-            <w:pPr>
-              <w:rPr>
-                <w:rFonts w:ascii="Arial" w:hAnsi="Arial" w:cs="Arial"/>
-                <w:sz w:val="24"/>
-                <w:szCs w:val="24"/>
-              </w:rPr>
-            </w:pPr>
-            <w:proofErr w:type="gramStart"/>
-            <w:r>
-              <w:rPr>
-                <w:rFonts w:ascii="Arial" w:hAnsi="Arial" w:cs="Arial"/>
-                <w:sz w:val="24"/>
-                <w:szCs w:val="24"/>
-              </w:rPr>
-              <w:t>and</w:t>
-            </w:r>
-            <w:proofErr w:type="gramEnd"/>
-            <w:r>
-              <w:rPr>
-                <w:rFonts w:ascii="Arial" w:hAnsi="Arial" w:cs="Arial"/>
-                <w:sz w:val="24"/>
-                <w:szCs w:val="24"/>
-              </w:rPr>
-              <w:t xml:space="preserve"> initializing the connection's thread.</w:t>
+              <w:t>This class defines the necessary methods used in the concrete classes.</w:t>
             </w:r>
           </w:p>
         </w:tc>
@@ -1771,7 +1735,7 @@
                 <w:sz w:val="24"/>
                 <w:szCs w:val="24"/>
               </w:rPr>
-              <w:t>FirewireConnection</w:t>
+              <w:t>ImageProxy</w:t>
             </w:r>
             <w:proofErr w:type="spellEnd"/>
           </w:p>
@@ -1788,16 +1752,14 @@
                 <w:szCs w:val="24"/>
               </w:rPr>
             </w:pPr>
-            <w:proofErr w:type="spellStart"/>
-            <w:r>
-              <w:rPr>
-                <w:rFonts w:ascii="Arial" w:hAnsi="Arial" w:cs="Arial"/>
-                <w:sz w:val="24"/>
-                <w:szCs w:val="24"/>
-              </w:rPr>
-              <w:t>ConcreteClass</w:t>
-            </w:r>
-            <w:proofErr w:type="spellEnd"/>
+            <w:r>
+              <w:rPr>
+                <w:rFonts w:ascii="Arial" w:hAnsi="Arial" w:cs="Arial"/>
+                <w:sz w:val="24"/>
+                <w:szCs w:val="24"/>
+              </w:rPr>
+              <w:t>Proxy</w:t>
+            </w:r>
           </w:p>
         </w:tc>
         <w:tc>
@@ -1819,52 +1781,7 @@
                 <w:sz w:val="24"/>
                 <w:szCs w:val="24"/>
               </w:rPr>
-              <w:t>This class defines the steps specific to</w:t>
-            </w:r>
-          </w:p>
-          <w:p>
-            <w:pPr>
-              <w:rPr>
-                <w:rFonts w:ascii="Arial" w:hAnsi="Arial" w:cs="Arial"/>
-                <w:sz w:val="24"/>
-                <w:szCs w:val="24"/>
-              </w:rPr>
-            </w:pPr>
-            <w:proofErr w:type="gramStart"/>
-            <w:r>
-              <w:rPr>
-                <w:rFonts w:ascii="Arial" w:hAnsi="Arial" w:cs="Arial"/>
-                <w:sz w:val="24"/>
-                <w:szCs w:val="24"/>
-              </w:rPr>
-              <w:t>initializing</w:t>
-            </w:r>
-            <w:proofErr w:type="gramEnd"/>
-            <w:r>
-              <w:rPr>
-                <w:rFonts w:ascii="Arial" w:hAnsi="Arial" w:cs="Arial"/>
-                <w:sz w:val="24"/>
-                <w:szCs w:val="24"/>
-              </w:rPr>
-              <w:t xml:space="preserve"> a </w:t>
-            </w:r>
-            <w:proofErr w:type="spellStart"/>
-            <w:r>
-              <w:rPr>
-                <w:rFonts w:ascii="Arial" w:hAnsi="Arial" w:cs="Arial"/>
-                <w:sz w:val="24"/>
-                <w:szCs w:val="24"/>
-              </w:rPr>
-              <w:t>firewire</w:t>
-            </w:r>
-            <w:proofErr w:type="spellEnd"/>
-            <w:r>
-              <w:rPr>
-                <w:rFonts w:ascii="Arial" w:hAnsi="Arial" w:cs="Arial"/>
-                <w:sz w:val="24"/>
-                <w:szCs w:val="24"/>
-              </w:rPr>
-              <w:t xml:space="preserve"> video connection.</w:t>
+              <w:t>This class has a reference to the actual image so that it can be loaded when the appropriate method is called</w:t>
             </w:r>
           </w:p>
         </w:tc>
@@ -1885,6 +1802,28 @@
                 <w:szCs w:val="24"/>
               </w:rPr>
             </w:pPr>
+            <w:r>
+              <w:rPr>
+                <w:rFonts w:ascii="Arial" w:hAnsi="Arial" w:cs="Arial"/>
+                <w:sz w:val="24"/>
+                <w:szCs w:val="24"/>
+              </w:rPr>
+              <w:t>StudyImage</w:t>
+            </w:r>
+          </w:p>
+        </w:tc>
+        <w:tc>
+          <w:tcPr>
+            <w:tcW w:w="2160" w:type="dxa"/>
+          </w:tcPr>
+          <w:p>
+            <w:pPr>
+              <w:rPr>
+                <w:rFonts w:ascii="Arial" w:hAnsi="Arial" w:cs="Arial"/>
+                <w:sz w:val="24"/>
+                <w:szCs w:val="24"/>
+              </w:rPr>
+            </w:pPr>
             <w:proofErr w:type="spellStart"/>
             <w:r>
               <w:rPr>
@@ -1892,31 +1831,7 @@
                 <w:sz w:val="24"/>
                 <w:szCs w:val="24"/>
               </w:rPr>
-              <w:t>IPStream</w:t>
-            </w:r>
-            <w:proofErr w:type="spellEnd"/>
-          </w:p>
-        </w:tc>
-        <w:tc>
-          <w:tcPr>
-            <w:tcW w:w="2160" w:type="dxa"/>
-          </w:tcPr>
-          <w:p>
-            <w:pPr>
-              <w:rPr>
-                <w:rFonts w:ascii="Arial" w:hAnsi="Arial" w:cs="Arial"/>
-                <w:sz w:val="24"/>
-                <w:szCs w:val="24"/>
-              </w:rPr>
-            </w:pPr>
-            <w:proofErr w:type="spellStart"/>
-            <w:r>
-              <w:rPr>
-                <w:rFonts w:ascii="Arial" w:hAnsi="Arial" w:cs="Arial"/>
-                <w:sz w:val="24"/>
-                <w:szCs w:val="24"/>
-              </w:rPr>
-              <w:t>ConcreteClass</w:t>
+              <w:t>RealSubject</w:t>
             </w:r>
             <w:proofErr w:type="spellEnd"/>
           </w:p>
@@ -1940,52 +1855,7 @@
                 <w:sz w:val="24"/>
                 <w:szCs w:val="24"/>
               </w:rPr>
-              <w:t xml:space="preserve">This class defines the steps specific to </w:t>
-            </w:r>
-          </w:p>
-          <w:p>
-            <w:pPr>
-              <w:rPr>
-                <w:rFonts w:ascii="Arial" w:hAnsi="Arial" w:cs="Arial"/>
-                <w:sz w:val="24"/>
-                <w:szCs w:val="24"/>
-              </w:rPr>
-            </w:pPr>
-            <w:proofErr w:type="gramStart"/>
-            <w:r>
-              <w:rPr>
-                <w:rFonts w:ascii="Arial" w:hAnsi="Arial" w:cs="Arial"/>
-                <w:sz w:val="24"/>
-                <w:szCs w:val="24"/>
-              </w:rPr>
-              <w:t>initializing</w:t>
-            </w:r>
-            <w:proofErr w:type="gramEnd"/>
-            <w:r>
-              <w:rPr>
-                <w:rFonts w:ascii="Arial" w:hAnsi="Arial" w:cs="Arial"/>
-                <w:sz w:val="24"/>
-                <w:szCs w:val="24"/>
-              </w:rPr>
-              <w:t xml:space="preserve"> an </w:t>
-            </w:r>
-            <w:proofErr w:type="spellStart"/>
-            <w:r>
-              <w:rPr>
-                <w:rFonts w:ascii="Arial" w:hAnsi="Arial" w:cs="Arial"/>
-                <w:sz w:val="24"/>
-                <w:szCs w:val="24"/>
-              </w:rPr>
-              <w:t>IPStream</w:t>
-            </w:r>
-            <w:proofErr w:type="spellEnd"/>
-            <w:r>
-              <w:rPr>
-                <w:rFonts w:ascii="Arial" w:hAnsi="Arial" w:cs="Arial"/>
-                <w:sz w:val="24"/>
-                <w:szCs w:val="24"/>
-              </w:rPr>
-              <w:t xml:space="preserve"> video connection.</w:t>
+              <w:t>This class contains that actual data for presenting the image on a display.</w:t>
             </w:r>
           </w:p>
         </w:tc>
@@ -2120,15 +1990,7 @@
                 <w:sz w:val="24"/>
                 <w:szCs w:val="24"/>
               </w:rPr>
-              <w:t xml:space="preserve">The application </w:t>
-            </w:r>
-            <w:r>
-              <w:rPr>
-                <w:rFonts w:ascii="Arial" w:hAnsi="Arial" w:cs="Arial"/>
-                <w:sz w:val="24"/>
-                <w:szCs w:val="24"/>
-              </w:rPr>
-              <w:t>must setup several different types of video connections.</w:t>
+              <w:t>A need for a more versatile reference to an object than a simple pointer.</w:t>
             </w:r>
           </w:p>
           <w:p>
@@ -2150,16 +2012,738 @@
                 <w:sz w:val="24"/>
                 <w:szCs w:val="24"/>
               </w:rPr>
-              <w:t xml:space="preserve">All network </w:t>
-            </w:r>
-            <w:r>
-              <w:rPr>
-                <w:rFonts w:ascii="Arial" w:hAnsi="Arial" w:cs="Arial"/>
-                <w:sz w:val="24"/>
-                <w:szCs w:val="24"/>
-              </w:rPr>
-              <w:t xml:space="preserve">connections follow the same sequence of steps. The implementation </w:t>
-            </w:r>
+              <w:t>A need to create expensive objects on demand, putting resource heavy tasks off until absolutely necessary.</w:t>
+            </w:r>
+          </w:p>
+          <w:p>
+            <w:pPr>
+              <w:rPr>
+                <w:rFonts w:ascii="Arial" w:hAnsi="Arial" w:cs="Arial"/>
+                <w:b/>
+                <w:sz w:val="24"/>
+                <w:szCs w:val="24"/>
+              </w:rPr>
+            </w:pPr>
+          </w:p>
+        </w:tc>
+      </w:tr>
+    </w:tbl>
+    <w:p>
+      <w:pPr>
+        <w:rPr>
+          <w:sz w:val="24"/>
+          <w:szCs w:val="24"/>
+        </w:rPr>
+      </w:pPr>
+    </w:p>
+    <w:tbl>
+      <w:tblPr>
+        <w:tblStyle w:val="TableGrid"/>
+        <w:tblW w:w="0" w:type="auto"/>
+        <w:tblLook w:val="01E0" w:firstRow="1" w:lastRow="1" w:firstColumn="1" w:lastColumn="1" w:noHBand="0" w:noVBand="0"/>
+      </w:tblPr>
+      <w:tblGrid>
+        <w:gridCol w:w="2170"/>
+        <w:gridCol w:w="2258"/>
+        <w:gridCol w:w="440"/>
+        <w:gridCol w:w="4708"/>
+      </w:tblGrid>
+      <w:tr>
+        <w:tc>
+          <w:tcPr>
+            <w:tcW w:w="4868" w:type="dxa"/>
+            <w:gridSpan w:val="3"/>
+          </w:tcPr>
+          <w:p>
+            <w:pPr>
+              <w:rPr>
+                <w:rFonts w:ascii="Arial" w:hAnsi="Arial" w:cs="Arial"/>
+                <w:b/>
+                <w:sz w:val="24"/>
+                <w:szCs w:val="24"/>
+              </w:rPr>
+            </w:pPr>
+            <w:r>
+              <w:rPr>
+                <w:rFonts w:ascii="Arial" w:hAnsi="Arial" w:cs="Arial"/>
+                <w:b/>
+                <w:sz w:val="24"/>
+                <w:szCs w:val="24"/>
+              </w:rPr>
+              <w:t>Name:</w:t>
+            </w:r>
+            <w:r>
+              <w:t xml:space="preserve"> </w:t>
+            </w:r>
+            <w:r>
+              <w:rPr>
+                <w:rFonts w:ascii="Arial" w:hAnsi="Arial" w:cs="Arial"/>
+                <w:sz w:val="24"/>
+                <w:szCs w:val="24"/>
+              </w:rPr>
+              <w:t>Mediator</w:t>
+            </w:r>
+          </w:p>
+        </w:tc>
+        <w:tc>
+          <w:tcPr>
+            <w:tcW w:w="4708" w:type="dxa"/>
+          </w:tcPr>
+          <w:p>
+            <w:pPr>
+              <w:tabs>
+                <w:tab w:val="center" w:pos="2286"/>
+              </w:tabs>
+              <w:rPr>
+                <w:rFonts w:ascii="Arial" w:hAnsi="Arial" w:cs="Arial"/>
+                <w:sz w:val="24"/>
+                <w:szCs w:val="24"/>
+              </w:rPr>
+            </w:pPr>
+            <w:proofErr w:type="spellStart"/>
+            <w:r>
+              <w:rPr>
+                <w:rFonts w:ascii="Arial" w:hAnsi="Arial" w:cs="Arial"/>
+                <w:b/>
+                <w:sz w:val="24"/>
+                <w:szCs w:val="24"/>
+              </w:rPr>
+              <w:t>GoF</w:t>
+            </w:r>
+            <w:proofErr w:type="spellEnd"/>
+            <w:r>
+              <w:rPr>
+                <w:rFonts w:ascii="Arial" w:hAnsi="Arial" w:cs="Arial"/>
+                <w:b/>
+                <w:sz w:val="24"/>
+                <w:szCs w:val="24"/>
+              </w:rPr>
+              <w:t xml:space="preserve"> pattern</w:t>
+            </w:r>
+            <w:r>
+              <w:rPr>
+                <w:rFonts w:ascii="Arial" w:hAnsi="Arial" w:cs="Arial"/>
+                <w:b/>
+                <w:sz w:val="24"/>
+                <w:szCs w:val="24"/>
+              </w:rPr>
+              <w:t>:</w:t>
+            </w:r>
+            <w:r>
+              <w:rPr>
+                <w:rFonts w:ascii="Arial" w:hAnsi="Arial" w:cs="Arial"/>
+                <w:sz w:val="24"/>
+                <w:szCs w:val="24"/>
+              </w:rPr>
+              <w:t xml:space="preserve"> Mediator</w:t>
+            </w:r>
+          </w:p>
+        </w:tc>
+      </w:tr>
+      <w:tr>
+        <w:tc>
+          <w:tcPr>
+            <w:tcW w:w="9576" w:type="dxa"/>
+            <w:gridSpan w:val="4"/>
+          </w:tcPr>
+          <w:p>
+            <w:pPr>
+              <w:rPr>
+                <w:rFonts w:ascii="Arial" w:hAnsi="Arial" w:cs="Arial"/>
+                <w:sz w:val="24"/>
+                <w:szCs w:val="24"/>
+              </w:rPr>
+            </w:pPr>
+            <w:r>
+              <w:rPr>
+                <w:rFonts w:ascii="Arial" w:hAnsi="Arial" w:cs="Arial"/>
+                <w:b/>
+                <w:sz w:val="24"/>
+                <w:szCs w:val="24"/>
+              </w:rPr>
+              <w:t>Participants</w:t>
+            </w:r>
+          </w:p>
+        </w:tc>
+      </w:tr>
+      <w:tr>
+        <w:trPr>
+          <w:trHeight w:val="278"/>
+        </w:trPr>
+        <w:tc>
+          <w:tcPr>
+            <w:tcW w:w="2170" w:type="dxa"/>
+          </w:tcPr>
+          <w:p>
+            <w:pPr>
+              <w:rPr>
+                <w:rFonts w:ascii="Arial" w:hAnsi="Arial" w:cs="Arial"/>
+                <w:b/>
+                <w:sz w:val="24"/>
+                <w:szCs w:val="24"/>
+              </w:rPr>
+            </w:pPr>
+            <w:r>
+              <w:rPr>
+                <w:rFonts w:ascii="Arial" w:hAnsi="Arial" w:cs="Arial"/>
+                <w:b/>
+                <w:sz w:val="24"/>
+                <w:szCs w:val="24"/>
+              </w:rPr>
+              <w:t>Class</w:t>
+            </w:r>
+          </w:p>
+        </w:tc>
+        <w:tc>
+          <w:tcPr>
+            <w:tcW w:w="2258" w:type="dxa"/>
+          </w:tcPr>
+          <w:p>
+            <w:pPr>
+              <w:rPr>
+                <w:rFonts w:ascii="Arial" w:hAnsi="Arial" w:cs="Arial"/>
+                <w:b/>
+                <w:sz w:val="24"/>
+                <w:szCs w:val="24"/>
+              </w:rPr>
+            </w:pPr>
+            <w:r>
+              <w:rPr>
+                <w:rFonts w:ascii="Arial" w:hAnsi="Arial" w:cs="Arial"/>
+                <w:b/>
+                <w:sz w:val="24"/>
+                <w:szCs w:val="24"/>
+              </w:rPr>
+              <w:t>Role in pattern</w:t>
+            </w:r>
+          </w:p>
+        </w:tc>
+        <w:tc>
+          <w:tcPr>
+            <w:tcW w:w="5148" w:type="dxa"/>
+            <w:gridSpan w:val="2"/>
+          </w:tcPr>
+          <w:p>
+            <w:pPr>
+              <w:rPr>
+                <w:rFonts w:ascii="Arial" w:hAnsi="Arial" w:cs="Arial"/>
+                <w:b/>
+                <w:sz w:val="24"/>
+                <w:szCs w:val="24"/>
+              </w:rPr>
+            </w:pPr>
+            <w:r>
+              <w:rPr>
+                <w:rFonts w:ascii="Arial" w:hAnsi="Arial" w:cs="Arial"/>
+                <w:b/>
+                <w:sz w:val="24"/>
+                <w:szCs w:val="24"/>
+              </w:rPr>
+              <w:t>P</w:t>
+            </w:r>
+            <w:r>
+              <w:rPr>
+                <w:rFonts w:ascii="Arial" w:hAnsi="Arial" w:cs="Arial"/>
+                <w:b/>
+                <w:sz w:val="24"/>
+                <w:szCs w:val="24"/>
+              </w:rPr>
+              <w:t>articipant</w:t>
+            </w:r>
+            <w:r>
+              <w:rPr>
+                <w:rFonts w:ascii="Arial" w:hAnsi="Arial" w:cs="Arial"/>
+                <w:b/>
+                <w:sz w:val="24"/>
+                <w:szCs w:val="24"/>
+              </w:rPr>
+              <w:t>'s contribution in the context of the application</w:t>
+            </w:r>
+          </w:p>
+        </w:tc>
+      </w:tr>
+      <w:tr>
+        <w:trPr>
+          <w:trHeight w:val="277"/>
+        </w:trPr>
+        <w:tc>
+          <w:tcPr>
+            <w:tcW w:w="2170" w:type="dxa"/>
+          </w:tcPr>
+          <w:p>
+            <w:pPr>
+              <w:rPr>
+                <w:rFonts w:ascii="Arial" w:hAnsi="Arial" w:cs="Arial"/>
+                <w:sz w:val="24"/>
+                <w:szCs w:val="24"/>
+              </w:rPr>
+            </w:pPr>
+            <w:r>
+              <w:rPr>
+                <w:rFonts w:ascii="Arial" w:hAnsi="Arial" w:cs="Arial"/>
+                <w:sz w:val="24"/>
+                <w:szCs w:val="24"/>
+              </w:rPr>
+              <w:t>ProxyController</w:t>
+            </w:r>
+          </w:p>
+        </w:tc>
+        <w:tc>
+          <w:tcPr>
+            <w:tcW w:w="2258" w:type="dxa"/>
+          </w:tcPr>
+          <w:p>
+            <w:pPr>
+              <w:rPr>
+                <w:rFonts w:ascii="Arial" w:hAnsi="Arial" w:cs="Arial"/>
+                <w:sz w:val="24"/>
+                <w:szCs w:val="24"/>
+              </w:rPr>
+            </w:pPr>
+            <w:proofErr w:type="spellStart"/>
+            <w:r>
+              <w:rPr>
+                <w:rFonts w:ascii="Arial" w:hAnsi="Arial" w:cs="Arial"/>
+                <w:sz w:val="24"/>
+                <w:szCs w:val="24"/>
+              </w:rPr>
+              <w:t>aConcreteMediator</w:t>
+            </w:r>
+            <w:proofErr w:type="spellEnd"/>
+          </w:p>
+        </w:tc>
+        <w:tc>
+          <w:tcPr>
+            <w:tcW w:w="5148" w:type="dxa"/>
+            <w:gridSpan w:val="2"/>
+          </w:tcPr>
+          <w:p>
+            <w:pPr>
+              <w:rPr>
+                <w:rFonts w:ascii="Arial" w:hAnsi="Arial" w:cs="Arial"/>
+                <w:sz w:val="24"/>
+                <w:szCs w:val="24"/>
+              </w:rPr>
+            </w:pPr>
+            <w:r>
+              <w:rPr>
+                <w:rFonts w:ascii="Arial" w:hAnsi="Arial" w:cs="Arial"/>
+                <w:sz w:val="24"/>
+                <w:szCs w:val="24"/>
+              </w:rPr>
+              <w:t>This class communicates with various system classes and allows for communication without each class needing to know about the other.</w:t>
+            </w:r>
+          </w:p>
+        </w:tc>
+      </w:tr>
+      <w:tr>
+        <w:trPr>
+          <w:trHeight w:val="277"/>
+        </w:trPr>
+        <w:tc>
+          <w:tcPr>
+            <w:tcW w:w="2170" w:type="dxa"/>
+          </w:tcPr>
+          <w:p>
+            <w:pPr>
+              <w:rPr>
+                <w:rFonts w:ascii="Arial" w:hAnsi="Arial" w:cs="Arial"/>
+                <w:sz w:val="24"/>
+                <w:szCs w:val="24"/>
+              </w:rPr>
+            </w:pPr>
+            <w:r>
+              <w:rPr>
+                <w:rFonts w:ascii="Arial" w:hAnsi="Arial" w:cs="Arial"/>
+                <w:sz w:val="24"/>
+                <w:szCs w:val="24"/>
+              </w:rPr>
+              <w:t>GUI</w:t>
+            </w:r>
+          </w:p>
+        </w:tc>
+        <w:tc>
+          <w:tcPr>
+            <w:tcW w:w="2258" w:type="dxa"/>
+          </w:tcPr>
+          <w:p>
+            <w:pPr>
+              <w:rPr>
+                <w:rFonts w:ascii="Arial" w:hAnsi="Arial" w:cs="Arial"/>
+                <w:sz w:val="24"/>
+                <w:szCs w:val="24"/>
+              </w:rPr>
+            </w:pPr>
+            <w:proofErr w:type="spellStart"/>
+            <w:r>
+              <w:rPr>
+                <w:rFonts w:ascii="Arial" w:hAnsi="Arial" w:cs="Arial"/>
+                <w:sz w:val="24"/>
+                <w:szCs w:val="24"/>
+              </w:rPr>
+              <w:t>aColleague</w:t>
+            </w:r>
+            <w:proofErr w:type="spellEnd"/>
+          </w:p>
+        </w:tc>
+        <w:tc>
+          <w:tcPr>
+            <w:tcW w:w="5148" w:type="dxa"/>
+            <w:gridSpan w:val="2"/>
+          </w:tcPr>
+          <w:p>
+            <w:pPr>
+              <w:rPr>
+                <w:rFonts w:ascii="Arial" w:hAnsi="Arial" w:cs="Arial"/>
+                <w:sz w:val="24"/>
+                <w:szCs w:val="24"/>
+              </w:rPr>
+            </w:pPr>
+            <w:r>
+              <w:rPr>
+                <w:rFonts w:ascii="Arial" w:hAnsi="Arial" w:cs="Arial"/>
+                <w:sz w:val="24"/>
+                <w:szCs w:val="24"/>
+              </w:rPr>
+              <w:t>A black box system</w:t>
+            </w:r>
+          </w:p>
+        </w:tc>
+      </w:tr>
+      <w:tr>
+        <w:trPr>
+          <w:trHeight w:val="277"/>
+        </w:trPr>
+        <w:tc>
+          <w:tcPr>
+            <w:tcW w:w="2170" w:type="dxa"/>
+          </w:tcPr>
+          <w:p>
+            <w:pPr>
+              <w:rPr>
+                <w:rFonts w:ascii="Arial" w:hAnsi="Arial" w:cs="Arial"/>
+                <w:sz w:val="24"/>
+                <w:szCs w:val="24"/>
+              </w:rPr>
+            </w:pPr>
+            <w:r>
+              <w:rPr>
+                <w:rFonts w:ascii="Arial" w:hAnsi="Arial" w:cs="Arial"/>
+                <w:sz w:val="24"/>
+                <w:szCs w:val="24"/>
+              </w:rPr>
+              <w:t>Study</w:t>
+            </w:r>
+          </w:p>
+        </w:tc>
+        <w:tc>
+          <w:tcPr>
+            <w:tcW w:w="2258" w:type="dxa"/>
+          </w:tcPr>
+          <w:p>
+            <w:pPr>
+              <w:rPr>
+                <w:rFonts w:ascii="Arial" w:hAnsi="Arial" w:cs="Arial"/>
+                <w:sz w:val="24"/>
+                <w:szCs w:val="24"/>
+              </w:rPr>
+            </w:pPr>
+            <w:proofErr w:type="spellStart"/>
+            <w:r>
+              <w:rPr>
+                <w:rFonts w:ascii="Arial" w:hAnsi="Arial" w:cs="Arial"/>
+                <w:sz w:val="24"/>
+                <w:szCs w:val="24"/>
+              </w:rPr>
+              <w:t>aColleague</w:t>
+            </w:r>
+            <w:proofErr w:type="spellEnd"/>
+          </w:p>
+        </w:tc>
+        <w:tc>
+          <w:tcPr>
+            <w:tcW w:w="5148" w:type="dxa"/>
+            <w:gridSpan w:val="2"/>
+          </w:tcPr>
+          <w:p>
+            <w:pPr>
+              <w:rPr>
+                <w:rFonts w:ascii="Arial" w:hAnsi="Arial" w:cs="Arial"/>
+                <w:sz w:val="24"/>
+                <w:szCs w:val="24"/>
+              </w:rPr>
+            </w:pPr>
+            <w:r>
+              <w:rPr>
+                <w:rFonts w:ascii="Arial" w:hAnsi="Arial" w:cs="Arial"/>
+                <w:sz w:val="24"/>
+                <w:szCs w:val="24"/>
+              </w:rPr>
+              <w:t>Responsible for holding a list of images</w:t>
+            </w:r>
+          </w:p>
+        </w:tc>
+      </w:tr>
+      <w:tr>
+        <w:trPr>
+          <w:trHeight w:val="277"/>
+        </w:trPr>
+        <w:tc>
+          <w:tcPr>
+            <w:tcW w:w="2170" w:type="dxa"/>
+          </w:tcPr>
+          <w:p>
+            <w:pPr>
+              <w:rPr>
+                <w:rFonts w:ascii="Arial" w:hAnsi="Arial" w:cs="Arial"/>
+                <w:sz w:val="24"/>
+                <w:szCs w:val="24"/>
+              </w:rPr>
+            </w:pPr>
+            <w:r>
+              <w:rPr>
+                <w:rFonts w:ascii="Arial" w:hAnsi="Arial" w:cs="Arial"/>
+                <w:sz w:val="24"/>
+                <w:szCs w:val="24"/>
+              </w:rPr>
+              <w:t>Settings</w:t>
+            </w:r>
+          </w:p>
+        </w:tc>
+        <w:tc>
+          <w:tcPr>
+            <w:tcW w:w="2258" w:type="dxa"/>
+          </w:tcPr>
+          <w:p>
+            <w:pPr>
+              <w:rPr>
+                <w:rFonts w:ascii="Arial" w:hAnsi="Arial" w:cs="Arial"/>
+                <w:sz w:val="24"/>
+                <w:szCs w:val="24"/>
+              </w:rPr>
+            </w:pPr>
+            <w:proofErr w:type="spellStart"/>
+            <w:r>
+              <w:rPr>
+                <w:rFonts w:ascii="Arial" w:hAnsi="Arial" w:cs="Arial"/>
+                <w:sz w:val="24"/>
+                <w:szCs w:val="24"/>
+              </w:rPr>
+              <w:t>aColleague</w:t>
+            </w:r>
+            <w:proofErr w:type="spellEnd"/>
+          </w:p>
+        </w:tc>
+        <w:tc>
+          <w:tcPr>
+            <w:tcW w:w="5148" w:type="dxa"/>
+            <w:gridSpan w:val="2"/>
+          </w:tcPr>
+          <w:p>
+            <w:pPr>
+              <w:rPr>
+                <w:rFonts w:ascii="Arial" w:hAnsi="Arial" w:cs="Arial"/>
+                <w:sz w:val="24"/>
+                <w:szCs w:val="24"/>
+              </w:rPr>
+            </w:pPr>
+            <w:r>
+              <w:rPr>
+                <w:rFonts w:ascii="Arial" w:hAnsi="Arial" w:cs="Arial"/>
+                <w:sz w:val="24"/>
+                <w:szCs w:val="24"/>
+              </w:rPr>
+              <w:t>Responsible for reading and storing images</w:t>
+            </w:r>
+          </w:p>
+        </w:tc>
+      </w:tr>
+      <w:tr>
+        <w:trPr>
+          <w:trHeight w:val="277"/>
+        </w:trPr>
+        <w:tc>
+          <w:tcPr>
+            <w:tcW w:w="2170" w:type="dxa"/>
+          </w:tcPr>
+          <w:p>
+            <w:pPr>
+              <w:rPr>
+                <w:rFonts w:ascii="Arial" w:hAnsi="Arial" w:cs="Arial"/>
+                <w:sz w:val="24"/>
+                <w:szCs w:val="24"/>
+              </w:rPr>
+            </w:pPr>
+            <w:proofErr w:type="spellStart"/>
+            <w:r>
+              <w:rPr>
+                <w:rFonts w:ascii="Arial" w:hAnsi="Arial" w:cs="Arial"/>
+                <w:sz w:val="24"/>
+                <w:szCs w:val="24"/>
+              </w:rPr>
+              <w:t>FolderDAO</w:t>
+            </w:r>
+            <w:proofErr w:type="spellEnd"/>
+          </w:p>
+        </w:tc>
+        <w:tc>
+          <w:tcPr>
+            <w:tcW w:w="2258" w:type="dxa"/>
+          </w:tcPr>
+          <w:p>
+            <w:pPr>
+              <w:rPr>
+                <w:rFonts w:ascii="Arial" w:hAnsi="Arial" w:cs="Arial"/>
+                <w:sz w:val="24"/>
+                <w:szCs w:val="24"/>
+              </w:rPr>
+            </w:pPr>
+            <w:proofErr w:type="spellStart"/>
+            <w:r>
+              <w:rPr>
+                <w:rFonts w:ascii="Arial" w:hAnsi="Arial" w:cs="Arial"/>
+                <w:sz w:val="24"/>
+                <w:szCs w:val="24"/>
+              </w:rPr>
+              <w:t>aColleague</w:t>
+            </w:r>
+            <w:proofErr w:type="spellEnd"/>
+          </w:p>
+        </w:tc>
+        <w:tc>
+          <w:tcPr>
+            <w:tcW w:w="5148" w:type="dxa"/>
+            <w:gridSpan w:val="2"/>
+          </w:tcPr>
+          <w:p>
+            <w:pPr>
+              <w:rPr>
+                <w:rFonts w:ascii="Arial" w:hAnsi="Arial" w:cs="Arial"/>
+                <w:sz w:val="24"/>
+                <w:szCs w:val="24"/>
+              </w:rPr>
+            </w:pPr>
+            <w:r>
+              <w:rPr>
+                <w:rFonts w:ascii="Arial" w:hAnsi="Arial" w:cs="Arial"/>
+                <w:sz w:val="24"/>
+                <w:szCs w:val="24"/>
+              </w:rPr>
+              <w:t>Responsible for reading and storing folders</w:t>
+            </w:r>
+          </w:p>
+        </w:tc>
+      </w:tr>
+      <w:tr>
+        <w:trPr>
+          <w:trHeight w:val="277"/>
+        </w:trPr>
+        <w:tc>
+          <w:tcPr>
+            <w:tcW w:w="9576" w:type="dxa"/>
+            <w:gridSpan w:val="4"/>
+          </w:tcPr>
+          <w:p>
+            <w:pPr>
+              <w:rPr>
+                <w:rFonts w:ascii="Arial" w:hAnsi="Arial" w:cs="Arial"/>
+                <w:sz w:val="24"/>
+                <w:szCs w:val="24"/>
+              </w:rPr>
+            </w:pPr>
+            <w:r>
+              <w:rPr>
+                <w:rFonts w:ascii="Arial" w:hAnsi="Arial" w:cs="Arial"/>
+                <w:b/>
+                <w:sz w:val="24"/>
+                <w:szCs w:val="24"/>
+              </w:rPr>
+              <w:t>Deviation</w:t>
+            </w:r>
+            <w:r>
+              <w:rPr>
+                <w:rFonts w:ascii="Arial" w:hAnsi="Arial" w:cs="Arial"/>
+                <w:b/>
+                <w:sz w:val="24"/>
+                <w:szCs w:val="24"/>
+              </w:rPr>
+              <w:t>s</w:t>
+            </w:r>
+            <w:r>
+              <w:rPr>
+                <w:rFonts w:ascii="Arial" w:hAnsi="Arial" w:cs="Arial"/>
+                <w:b/>
+                <w:sz w:val="24"/>
+                <w:szCs w:val="24"/>
+              </w:rPr>
+              <w:t xml:space="preserve"> from </w:t>
+            </w:r>
+            <w:r>
+              <w:rPr>
+                <w:rFonts w:ascii="Arial" w:hAnsi="Arial" w:cs="Arial"/>
+                <w:b/>
+                <w:sz w:val="24"/>
+                <w:szCs w:val="24"/>
+              </w:rPr>
+              <w:t xml:space="preserve">the standard pattern: </w:t>
+            </w:r>
+            <w:r>
+              <w:rPr>
+                <w:rFonts w:ascii="Arial" w:hAnsi="Arial" w:cs="Arial"/>
+                <w:sz w:val="24"/>
+                <w:szCs w:val="24"/>
+              </w:rPr>
+              <w:t>A Mediator interface was not implemented.</w:t>
+            </w:r>
+          </w:p>
+          <w:p>
+            <w:pPr>
+              <w:rPr>
+                <w:rFonts w:ascii="Arial" w:hAnsi="Arial" w:cs="Arial"/>
+                <w:b/>
+                <w:sz w:val="24"/>
+                <w:szCs w:val="24"/>
+              </w:rPr>
+            </w:pPr>
+          </w:p>
+        </w:tc>
+      </w:tr>
+      <w:tr>
+        <w:trPr>
+          <w:trHeight w:val="277"/>
+        </w:trPr>
+        <w:tc>
+          <w:tcPr>
+            <w:tcW w:w="9576" w:type="dxa"/>
+            <w:gridSpan w:val="4"/>
+          </w:tcPr>
+          <w:p>
+            <w:pPr>
+              <w:rPr>
+                <w:rFonts w:ascii="Arial" w:hAnsi="Arial" w:cs="Arial"/>
+                <w:b/>
+                <w:sz w:val="24"/>
+                <w:szCs w:val="24"/>
+              </w:rPr>
+            </w:pPr>
+            <w:r>
+              <w:rPr>
+                <w:rFonts w:ascii="Arial" w:hAnsi="Arial" w:cs="Arial"/>
+                <w:b/>
+                <w:sz w:val="24"/>
+                <w:szCs w:val="24"/>
+              </w:rPr>
+              <w:t>Requirements being covered:</w:t>
+            </w:r>
+          </w:p>
+          <w:p>
+            <w:pPr>
+              <w:rPr>
+                <w:rFonts w:ascii="Arial" w:hAnsi="Arial" w:cs="Arial"/>
+                <w:sz w:val="24"/>
+                <w:szCs w:val="24"/>
+              </w:rPr>
+            </w:pPr>
           </w:p>
           <w:p>
             <w:pPr>
@@ -2174,27 +2758,662 @@
                 <w:szCs w:val="24"/>
               </w:rPr>
             </w:pPr>
-            <w:proofErr w:type="gramStart"/>
-            <w:r>
-              <w:rPr>
-                <w:rFonts w:ascii="Arial" w:hAnsi="Arial" w:cs="Arial"/>
-                <w:sz w:val="24"/>
-                <w:szCs w:val="24"/>
-              </w:rPr>
-              <w:t>of</w:t>
-            </w:r>
-            <w:proofErr w:type="gramEnd"/>
-            <w:r>
-              <w:rPr>
-                <w:rFonts w:ascii="Arial" w:hAnsi="Arial" w:cs="Arial"/>
-                <w:sz w:val="24"/>
-                <w:szCs w:val="24"/>
-              </w:rPr>
-              <w:t xml:space="preserve"> some steps are common to all connections (allocate a handle), and some </w:t>
-            </w:r>
-            <w:r>
-              <w:rPr>
-                <w:rFonts w:ascii="Arial" w:hAnsi="Arial" w:cs="Arial"/>
+            <w:r>
+              <w:rPr>
+                <w:rFonts w:ascii="Arial" w:hAnsi="Arial" w:cs="Arial"/>
+                <w:sz w:val="24"/>
+                <w:szCs w:val="24"/>
+              </w:rPr>
+              <w:t>A set of objects communicate in a well-defined but complex way</w:t>
+            </w:r>
+          </w:p>
+          <w:p>
+            <w:pPr>
+              <w:pStyle w:val="ListParagraph"/>
+              <w:numPr>
+                <w:ilvl w:val="0"/>
+                <w:numId w:val="1"/>
+              </w:numPr>
+              <w:rPr>
+                <w:rFonts w:ascii="Arial" w:hAnsi="Arial" w:cs="Arial"/>
+                <w:sz w:val="24"/>
+                <w:szCs w:val="24"/>
+              </w:rPr>
+            </w:pPr>
+            <w:r>
+              <w:rPr>
+                <w:rFonts w:ascii="Arial" w:hAnsi="Arial" w:cs="Arial"/>
+                <w:sz w:val="24"/>
+                <w:szCs w:val="24"/>
+              </w:rPr>
+              <w:t xml:space="preserve">A behavior that is distributed between several classes should be customizable without a lot of </w:t>
+            </w:r>
+            <w:proofErr w:type="spellStart"/>
+            <w:r>
+              <w:rPr>
+                <w:rFonts w:ascii="Arial" w:hAnsi="Arial" w:cs="Arial"/>
+                <w:sz w:val="24"/>
+                <w:szCs w:val="24"/>
+              </w:rPr>
+              <w:t>subclassing</w:t>
+            </w:r>
+            <w:proofErr w:type="spellEnd"/>
+            <w:r>
+              <w:rPr>
+                <w:rFonts w:ascii="Arial" w:hAnsi="Arial" w:cs="Arial"/>
+                <w:sz w:val="24"/>
+                <w:szCs w:val="24"/>
+              </w:rPr>
+              <w:t>.</w:t>
+            </w:r>
+          </w:p>
+          <w:p>
+            <w:pPr>
+              <w:rPr>
+                <w:rFonts w:ascii="Arial" w:hAnsi="Arial" w:cs="Arial"/>
+                <w:b/>
+                <w:sz w:val="24"/>
+                <w:szCs w:val="24"/>
+              </w:rPr>
+            </w:pPr>
+          </w:p>
+        </w:tc>
+      </w:tr>
+      <w:tr>
+        <w:tc>
+          <w:tcPr>
+            <w:tcW w:w="4868" w:type="dxa"/>
+            <w:gridSpan w:val="3"/>
+          </w:tcPr>
+          <w:p>
+            <w:pPr>
+              <w:rPr>
+                <w:rFonts w:ascii="Arial" w:hAnsi="Arial" w:cs="Arial"/>
+                <w:b/>
+                <w:sz w:val="24"/>
+                <w:szCs w:val="24"/>
+              </w:rPr>
+            </w:pPr>
+            <w:r>
+              <w:rPr>
+                <w:rFonts w:ascii="Arial" w:hAnsi="Arial" w:cs="Arial"/>
+                <w:b/>
+                <w:sz w:val="24"/>
+                <w:szCs w:val="24"/>
+              </w:rPr>
+              <w:lastRenderedPageBreak/>
+              <w:t>Name:</w:t>
+            </w:r>
+            <w:r>
+              <w:t xml:space="preserve"> </w:t>
+            </w:r>
+            <w:r>
+              <w:rPr>
+                <w:rFonts w:ascii="Arial" w:hAnsi="Arial" w:cs="Arial"/>
+                <w:sz w:val="24"/>
+                <w:szCs w:val="24"/>
+              </w:rPr>
+              <w:t>GUI Observations</w:t>
+            </w:r>
+          </w:p>
+        </w:tc>
+        <w:tc>
+          <w:tcPr>
+            <w:tcW w:w="4708" w:type="dxa"/>
+          </w:tcPr>
+          <w:p>
+            <w:pPr>
+              <w:tabs>
+                <w:tab w:val="center" w:pos="2286"/>
+              </w:tabs>
+              <w:rPr>
+                <w:rFonts w:ascii="Arial" w:hAnsi="Arial" w:cs="Arial"/>
+                <w:sz w:val="24"/>
+                <w:szCs w:val="24"/>
+              </w:rPr>
+            </w:pPr>
+            <w:proofErr w:type="spellStart"/>
+            <w:r>
+              <w:rPr>
+                <w:rFonts w:ascii="Arial" w:hAnsi="Arial" w:cs="Arial"/>
+                <w:b/>
+                <w:sz w:val="24"/>
+                <w:szCs w:val="24"/>
+              </w:rPr>
+              <w:t>GoF</w:t>
+            </w:r>
+            <w:proofErr w:type="spellEnd"/>
+            <w:r>
+              <w:rPr>
+                <w:rFonts w:ascii="Arial" w:hAnsi="Arial" w:cs="Arial"/>
+                <w:b/>
+                <w:sz w:val="24"/>
+                <w:szCs w:val="24"/>
+              </w:rPr>
+              <w:t xml:space="preserve"> pattern</w:t>
+            </w:r>
+            <w:r>
+              <w:rPr>
+                <w:rFonts w:ascii="Arial" w:hAnsi="Arial" w:cs="Arial"/>
+                <w:b/>
+                <w:sz w:val="24"/>
+                <w:szCs w:val="24"/>
+              </w:rPr>
+              <w:t>:</w:t>
+            </w:r>
+            <w:r>
+              <w:rPr>
+                <w:rFonts w:ascii="Arial" w:hAnsi="Arial" w:cs="Arial"/>
+                <w:sz w:val="24"/>
+                <w:szCs w:val="24"/>
+              </w:rPr>
+              <w:t xml:space="preserve"> </w:t>
+            </w:r>
+            <w:r>
+              <w:rPr>
+                <w:rFonts w:ascii="Arial" w:hAnsi="Arial" w:cs="Arial"/>
+                <w:sz w:val="24"/>
+                <w:szCs w:val="24"/>
+              </w:rPr>
+              <w:t>Observer</w:t>
+            </w:r>
+          </w:p>
+        </w:tc>
+      </w:tr>
+      <w:tr>
+        <w:tc>
+          <w:tcPr>
+            <w:tcW w:w="9576" w:type="dxa"/>
+            <w:gridSpan w:val="4"/>
+          </w:tcPr>
+          <w:p>
+            <w:pPr>
+              <w:rPr>
+                <w:rFonts w:ascii="Arial" w:hAnsi="Arial" w:cs="Arial"/>
+                <w:sz w:val="24"/>
+                <w:szCs w:val="24"/>
+              </w:rPr>
+            </w:pPr>
+            <w:r>
+              <w:rPr>
+                <w:rFonts w:ascii="Arial" w:hAnsi="Arial" w:cs="Arial"/>
+                <w:b/>
+                <w:sz w:val="24"/>
+                <w:szCs w:val="24"/>
+              </w:rPr>
+              <w:t>Participants</w:t>
+            </w:r>
+          </w:p>
+        </w:tc>
+      </w:tr>
+      <w:tr>
+        <w:trPr>
+          <w:trHeight w:val="278"/>
+        </w:trPr>
+        <w:tc>
+          <w:tcPr>
+            <w:tcW w:w="2170" w:type="dxa"/>
+          </w:tcPr>
+          <w:p>
+            <w:pPr>
+              <w:rPr>
+                <w:rFonts w:ascii="Arial" w:hAnsi="Arial" w:cs="Arial"/>
+                <w:b/>
+                <w:sz w:val="24"/>
+                <w:szCs w:val="24"/>
+              </w:rPr>
+            </w:pPr>
+            <w:r>
+              <w:rPr>
+                <w:rFonts w:ascii="Arial" w:hAnsi="Arial" w:cs="Arial"/>
+                <w:b/>
+                <w:sz w:val="24"/>
+                <w:szCs w:val="24"/>
+              </w:rPr>
+              <w:t>Class</w:t>
+            </w:r>
+          </w:p>
+        </w:tc>
+        <w:tc>
+          <w:tcPr>
+            <w:tcW w:w="2258" w:type="dxa"/>
+          </w:tcPr>
+          <w:p>
+            <w:pPr>
+              <w:rPr>
+                <w:rFonts w:ascii="Arial" w:hAnsi="Arial" w:cs="Arial"/>
+                <w:b/>
+                <w:sz w:val="24"/>
+                <w:szCs w:val="24"/>
+              </w:rPr>
+            </w:pPr>
+            <w:r>
+              <w:rPr>
+                <w:rFonts w:ascii="Arial" w:hAnsi="Arial" w:cs="Arial"/>
+                <w:b/>
+                <w:sz w:val="24"/>
+                <w:szCs w:val="24"/>
+              </w:rPr>
+              <w:t>Role in pattern</w:t>
+            </w:r>
+          </w:p>
+        </w:tc>
+        <w:tc>
+          <w:tcPr>
+            <w:tcW w:w="5148" w:type="dxa"/>
+            <w:gridSpan w:val="2"/>
+          </w:tcPr>
+          <w:p>
+            <w:pPr>
+              <w:rPr>
+                <w:rFonts w:ascii="Arial" w:hAnsi="Arial" w:cs="Arial"/>
+                <w:b/>
+                <w:sz w:val="24"/>
+                <w:szCs w:val="24"/>
+              </w:rPr>
+            </w:pPr>
+            <w:r>
+              <w:rPr>
+                <w:rFonts w:ascii="Arial" w:hAnsi="Arial" w:cs="Arial"/>
+                <w:b/>
+                <w:sz w:val="24"/>
+                <w:szCs w:val="24"/>
+              </w:rPr>
+              <w:t>P</w:t>
+            </w:r>
+            <w:r>
+              <w:rPr>
+                <w:rFonts w:ascii="Arial" w:hAnsi="Arial" w:cs="Arial"/>
+                <w:b/>
+                <w:sz w:val="24"/>
+                <w:szCs w:val="24"/>
+              </w:rPr>
+              <w:t>articipant</w:t>
+            </w:r>
+            <w:r>
+              <w:rPr>
+                <w:rFonts w:ascii="Arial" w:hAnsi="Arial" w:cs="Arial"/>
+                <w:b/>
+                <w:sz w:val="24"/>
+                <w:szCs w:val="24"/>
+              </w:rPr>
+              <w:t>'s contribution in the context of the application</w:t>
+            </w:r>
+          </w:p>
+        </w:tc>
+      </w:tr>
+      <w:tr>
+        <w:trPr>
+          <w:trHeight w:val="277"/>
+        </w:trPr>
+        <w:tc>
+          <w:tcPr>
+            <w:tcW w:w="2170" w:type="dxa"/>
+          </w:tcPr>
+          <w:p>
+            <w:pPr>
+              <w:rPr>
+                <w:rFonts w:ascii="Arial" w:hAnsi="Arial" w:cs="Arial"/>
+                <w:sz w:val="24"/>
+                <w:szCs w:val="24"/>
+              </w:rPr>
+            </w:pPr>
+            <w:proofErr w:type="spellStart"/>
+            <w:r>
+              <w:rPr>
+                <w:rFonts w:ascii="Arial" w:hAnsi="Arial" w:cs="Arial"/>
+                <w:sz w:val="24"/>
+                <w:szCs w:val="24"/>
+              </w:rPr>
+              <w:t>MIVCDisplay</w:t>
+            </w:r>
+            <w:proofErr w:type="spellEnd"/>
+          </w:p>
+        </w:tc>
+        <w:tc>
+          <w:tcPr>
+            <w:tcW w:w="2258" w:type="dxa"/>
+          </w:tcPr>
+          <w:p>
+            <w:pPr>
+              <w:rPr>
+                <w:rFonts w:ascii="Arial" w:hAnsi="Arial" w:cs="Arial"/>
+                <w:sz w:val="24"/>
+                <w:szCs w:val="24"/>
+              </w:rPr>
+            </w:pPr>
+            <w:r>
+              <w:rPr>
+                <w:rFonts w:ascii="Arial" w:hAnsi="Arial" w:cs="Arial"/>
+                <w:sz w:val="24"/>
+                <w:szCs w:val="24"/>
+              </w:rPr>
+              <w:t>Subject</w:t>
+            </w:r>
+          </w:p>
+        </w:tc>
+        <w:tc>
+          <w:tcPr>
+            <w:tcW w:w="5148" w:type="dxa"/>
+            <w:gridSpan w:val="2"/>
+          </w:tcPr>
+          <w:p>
+            <w:pPr>
+              <w:rPr>
+                <w:rFonts w:ascii="Arial" w:hAnsi="Arial" w:cs="Arial"/>
+                <w:sz w:val="24"/>
+                <w:szCs w:val="24"/>
+              </w:rPr>
+            </w:pPr>
+            <w:r>
+              <w:rPr>
+                <w:rFonts w:ascii="Arial" w:hAnsi="Arial" w:cs="Arial"/>
+                <w:sz w:val="24"/>
+                <w:szCs w:val="24"/>
+              </w:rPr>
+              <w:t>This interface defines the necessary methods to implement a concrete GUI for this system.</w:t>
+            </w:r>
+          </w:p>
+        </w:tc>
+      </w:tr>
+      <w:tr>
+        <w:trPr>
+          <w:trHeight w:val="277"/>
+        </w:trPr>
+        <w:tc>
+          <w:tcPr>
+            <w:tcW w:w="2170" w:type="dxa"/>
+          </w:tcPr>
+          <w:p>
+            <w:pPr>
+              <w:rPr>
+                <w:rFonts w:ascii="Arial" w:hAnsi="Arial" w:cs="Arial"/>
+                <w:sz w:val="24"/>
+                <w:szCs w:val="24"/>
+              </w:rPr>
+            </w:pPr>
+            <w:proofErr w:type="spellStart"/>
+            <w:r>
+              <w:rPr>
+                <w:rFonts w:ascii="Arial" w:hAnsi="Arial" w:cs="Arial"/>
+                <w:sz w:val="24"/>
+                <w:szCs w:val="24"/>
+              </w:rPr>
+              <w:t>MainView</w:t>
+            </w:r>
+            <w:proofErr w:type="spellEnd"/>
+          </w:p>
+        </w:tc>
+        <w:tc>
+          <w:tcPr>
+            <w:tcW w:w="2258" w:type="dxa"/>
+          </w:tcPr>
+          <w:p>
+            <w:pPr>
+              <w:rPr>
+                <w:rFonts w:ascii="Arial" w:hAnsi="Arial" w:cs="Arial"/>
+                <w:sz w:val="24"/>
+                <w:szCs w:val="24"/>
+              </w:rPr>
+            </w:pPr>
+            <w:proofErr w:type="spellStart"/>
+            <w:r>
+              <w:rPr>
+                <w:rFonts w:ascii="Arial" w:hAnsi="Arial" w:cs="Arial"/>
+                <w:sz w:val="24"/>
+                <w:szCs w:val="24"/>
+              </w:rPr>
+              <w:t>ConcreteSubject</w:t>
+            </w:r>
+            <w:proofErr w:type="spellEnd"/>
+          </w:p>
+        </w:tc>
+        <w:tc>
+          <w:tcPr>
+            <w:tcW w:w="5148" w:type="dxa"/>
+            <w:gridSpan w:val="2"/>
+          </w:tcPr>
+          <w:p>
+            <w:pPr>
+              <w:rPr>
+                <w:rFonts w:ascii="Arial" w:hAnsi="Arial" w:cs="Arial"/>
+                <w:sz w:val="24"/>
+                <w:szCs w:val="24"/>
+              </w:rPr>
+            </w:pPr>
+            <w:r>
+              <w:rPr>
+                <w:rFonts w:ascii="Arial" w:hAnsi="Arial" w:cs="Arial"/>
+                <w:sz w:val="24"/>
+                <w:szCs w:val="24"/>
+              </w:rPr>
+              <w:t xml:space="preserve">This class implements the methods from the </w:t>
+            </w:r>
+            <w:proofErr w:type="spellStart"/>
+            <w:r>
+              <w:rPr>
+                <w:rFonts w:ascii="Arial" w:hAnsi="Arial" w:cs="Arial"/>
+                <w:sz w:val="24"/>
+                <w:szCs w:val="24"/>
+              </w:rPr>
+              <w:t>MIVCDisplay</w:t>
+            </w:r>
+            <w:proofErr w:type="spellEnd"/>
+            <w:r>
+              <w:rPr>
+                <w:rFonts w:ascii="Arial" w:hAnsi="Arial" w:cs="Arial"/>
+                <w:sz w:val="24"/>
+                <w:szCs w:val="24"/>
+              </w:rPr>
+              <w:t xml:space="preserve"> interface.</w:t>
+            </w:r>
+          </w:p>
+        </w:tc>
+      </w:tr>
+      <w:tr>
+        <w:trPr>
+          <w:trHeight w:val="277"/>
+        </w:trPr>
+        <w:tc>
+          <w:tcPr>
+            <w:tcW w:w="2170" w:type="dxa"/>
+          </w:tcPr>
+          <w:p>
+            <w:pPr>
+              <w:rPr>
+                <w:rFonts w:ascii="Arial" w:hAnsi="Arial" w:cs="Arial"/>
+                <w:sz w:val="24"/>
+                <w:szCs w:val="24"/>
+              </w:rPr>
+            </w:pPr>
+            <w:proofErr w:type="spellStart"/>
+            <w:r>
+              <w:rPr>
+                <w:rFonts w:ascii="Arial" w:hAnsi="Arial" w:cs="Arial"/>
+                <w:sz w:val="24"/>
+                <w:szCs w:val="24"/>
+              </w:rPr>
+              <w:t>ActionListener</w:t>
+            </w:r>
+            <w:proofErr w:type="spellEnd"/>
+          </w:p>
+        </w:tc>
+        <w:tc>
+          <w:tcPr>
+            <w:tcW w:w="2258" w:type="dxa"/>
+          </w:tcPr>
+          <w:p>
+            <w:pPr>
+              <w:rPr>
+                <w:rFonts w:ascii="Arial" w:hAnsi="Arial" w:cs="Arial"/>
+                <w:sz w:val="24"/>
+                <w:szCs w:val="24"/>
+              </w:rPr>
+            </w:pPr>
+            <w:r>
+              <w:rPr>
+                <w:rFonts w:ascii="Arial" w:hAnsi="Arial" w:cs="Arial"/>
+                <w:sz w:val="24"/>
+                <w:szCs w:val="24"/>
+              </w:rPr>
+              <w:t>Observer</w:t>
+            </w:r>
+          </w:p>
+        </w:tc>
+        <w:tc>
+          <w:tcPr>
+            <w:tcW w:w="5148" w:type="dxa"/>
+            <w:gridSpan w:val="2"/>
+          </w:tcPr>
+          <w:p>
+            <w:pPr>
+              <w:rPr>
+                <w:rFonts w:ascii="Arial" w:hAnsi="Arial" w:cs="Arial"/>
+                <w:sz w:val="24"/>
+                <w:szCs w:val="24"/>
+              </w:rPr>
+            </w:pPr>
+            <w:r>
+              <w:rPr>
+                <w:rFonts w:ascii="Arial" w:hAnsi="Arial" w:cs="Arial"/>
+                <w:sz w:val="24"/>
+                <w:szCs w:val="24"/>
+              </w:rPr>
+              <w:t>This interface is a Java native that defines the necessary method to implement to listen to GUI objects.</w:t>
+            </w:r>
+          </w:p>
+        </w:tc>
+      </w:tr>
+      <w:tr>
+        <w:trPr>
+          <w:trHeight w:val="277"/>
+        </w:trPr>
+        <w:tc>
+          <w:tcPr>
+            <w:tcW w:w="2170" w:type="dxa"/>
+          </w:tcPr>
+          <w:p>
+            <w:pPr>
+              <w:rPr>
+                <w:rFonts w:ascii="Arial" w:hAnsi="Arial" w:cs="Arial"/>
+                <w:sz w:val="24"/>
+                <w:szCs w:val="24"/>
+              </w:rPr>
+            </w:pPr>
+            <w:r>
+              <w:rPr>
+                <w:rFonts w:ascii="Arial" w:hAnsi="Arial" w:cs="Arial"/>
+                <w:sz w:val="24"/>
+                <w:szCs w:val="24"/>
+              </w:rPr>
+              <w:t>ProxyController</w:t>
+            </w:r>
+          </w:p>
+        </w:tc>
+        <w:tc>
+          <w:tcPr>
+            <w:tcW w:w="2258" w:type="dxa"/>
+          </w:tcPr>
+          <w:p>
+            <w:pPr>
+              <w:rPr>
+                <w:rFonts w:ascii="Arial" w:hAnsi="Arial" w:cs="Arial"/>
+                <w:sz w:val="24"/>
+                <w:szCs w:val="24"/>
+              </w:rPr>
+            </w:pPr>
+            <w:proofErr w:type="spellStart"/>
+            <w:r>
+              <w:rPr>
+                <w:rFonts w:ascii="Arial" w:hAnsi="Arial" w:cs="Arial"/>
+                <w:sz w:val="24"/>
+                <w:szCs w:val="24"/>
+              </w:rPr>
+              <w:t>ConcreteObserver</w:t>
+            </w:r>
+            <w:proofErr w:type="spellEnd"/>
+          </w:p>
+        </w:tc>
+        <w:tc>
+          <w:tcPr>
+            <w:tcW w:w="5148" w:type="dxa"/>
+            <w:gridSpan w:val="2"/>
+          </w:tcPr>
+          <w:p>
+            <w:pPr>
+              <w:rPr>
+                <w:rFonts w:ascii="Arial" w:hAnsi="Arial" w:cs="Arial"/>
+                <w:sz w:val="24"/>
+                <w:szCs w:val="24"/>
+              </w:rPr>
+            </w:pPr>
+            <w:r>
+              <w:rPr>
+                <w:rFonts w:ascii="Arial" w:hAnsi="Arial" w:cs="Arial"/>
+                <w:sz w:val="24"/>
+                <w:szCs w:val="24"/>
+              </w:rPr>
+              <w:t xml:space="preserve">This class listens to GUI action events and implements the </w:t>
+            </w:r>
+            <w:proofErr w:type="spellStart"/>
+            <w:r>
+              <w:rPr>
+                <w:rFonts w:ascii="Arial" w:hAnsi="Arial" w:cs="Arial"/>
+                <w:sz w:val="24"/>
+                <w:szCs w:val="24"/>
+              </w:rPr>
+              <w:t>ActionLi</w:t>
+            </w:r>
+            <w:r>
+              <w:rPr>
+                <w:rFonts w:ascii="Arial" w:hAnsi="Arial" w:cs="Arial"/>
+                <w:sz w:val="24"/>
+                <w:szCs w:val="24"/>
+              </w:rPr>
+              <w:t>stener</w:t>
+            </w:r>
+            <w:proofErr w:type="spellEnd"/>
+            <w:r>
+              <w:rPr>
+                <w:rFonts w:ascii="Arial" w:hAnsi="Arial" w:cs="Arial"/>
+                <w:sz w:val="24"/>
+                <w:szCs w:val="24"/>
+              </w:rPr>
+              <w:t xml:space="preserve"> to react to do so.</w:t>
+            </w:r>
+          </w:p>
+        </w:tc>
+      </w:tr>
+      <w:tr>
+        <w:trPr>
+          <w:trHeight w:val="277"/>
+        </w:trPr>
+        <w:tc>
+          <w:tcPr>
+            <w:tcW w:w="9576" w:type="dxa"/>
+            <w:gridSpan w:val="4"/>
+          </w:tcPr>
+          <w:p>
+            <w:pPr>
+              <w:rPr>
+                <w:rFonts w:ascii="Arial" w:hAnsi="Arial" w:cs="Arial"/>
+                <w:sz w:val="24"/>
+                <w:szCs w:val="24"/>
+              </w:rPr>
+            </w:pPr>
+            <w:r>
+              <w:rPr>
+                <w:rFonts w:ascii="Arial" w:hAnsi="Arial" w:cs="Arial"/>
+                <w:b/>
+                <w:sz w:val="24"/>
+                <w:szCs w:val="24"/>
+              </w:rPr>
+              <w:t>Deviation</w:t>
+            </w:r>
+            <w:r>
+              <w:rPr>
+                <w:rFonts w:ascii="Arial" w:hAnsi="Arial" w:cs="Arial"/>
+                <w:b/>
                 <w:sz w:val="24"/>
                 <w:szCs w:val="24"/>
               </w:rPr>
@@ -2203,21 +3422,147 @@
             <w:r>
               <w:rPr>
                 <w:rFonts w:ascii="Arial" w:hAnsi="Arial" w:cs="Arial"/>
-                <w:sz w:val="24"/>
-                <w:szCs w:val="24"/>
-              </w:rPr>
-              <w:t>pecific to the individual connection (access video, set alert, initialize thread).</w:t>
-            </w:r>
-          </w:p>
-          <w:p>
-            <w:pPr>
-              <w:rPr>
-                <w:rFonts w:ascii="Arial" w:hAnsi="Arial" w:cs="Arial"/>
-                <w:b/>
-                <w:sz w:val="24"/>
-                <w:szCs w:val="24"/>
-              </w:rPr>
-            </w:pPr>
+                <w:b/>
+                <w:sz w:val="24"/>
+                <w:szCs w:val="24"/>
+              </w:rPr>
+              <w:t xml:space="preserve"> from </w:t>
+            </w:r>
+            <w:r>
+              <w:rPr>
+                <w:rFonts w:ascii="Arial" w:hAnsi="Arial" w:cs="Arial"/>
+                <w:b/>
+                <w:sz w:val="24"/>
+                <w:szCs w:val="24"/>
+              </w:rPr>
+              <w:t xml:space="preserve">the standard pattern: </w:t>
+            </w:r>
+            <w:r>
+              <w:rPr>
+                <w:rFonts w:ascii="Arial" w:hAnsi="Arial" w:cs="Arial"/>
+                <w:sz w:val="24"/>
+                <w:szCs w:val="24"/>
+              </w:rPr>
+              <w:t>None</w:t>
+            </w:r>
+          </w:p>
+          <w:p>
+            <w:pPr>
+              <w:rPr>
+                <w:rFonts w:ascii="Arial" w:hAnsi="Arial" w:cs="Arial"/>
+                <w:b/>
+                <w:sz w:val="24"/>
+                <w:szCs w:val="24"/>
+              </w:rPr>
+            </w:pPr>
+          </w:p>
+        </w:tc>
+      </w:tr>
+      <w:tr>
+        <w:trPr>
+          <w:trHeight w:val="277"/>
+        </w:trPr>
+        <w:tc>
+          <w:tcPr>
+            <w:tcW w:w="9576" w:type="dxa"/>
+            <w:gridSpan w:val="4"/>
+          </w:tcPr>
+          <w:p>
+            <w:pPr>
+              <w:rPr>
+                <w:rFonts w:ascii="Arial" w:hAnsi="Arial" w:cs="Arial"/>
+                <w:b/>
+                <w:sz w:val="24"/>
+                <w:szCs w:val="24"/>
+              </w:rPr>
+            </w:pPr>
+            <w:r>
+              <w:rPr>
+                <w:rFonts w:ascii="Arial" w:hAnsi="Arial" w:cs="Arial"/>
+                <w:b/>
+                <w:sz w:val="24"/>
+                <w:szCs w:val="24"/>
+              </w:rPr>
+              <w:t>Requirements being covered:</w:t>
+            </w:r>
+          </w:p>
+          <w:p>
+            <w:pPr>
+              <w:rPr>
+                <w:rFonts w:ascii="Arial" w:hAnsi="Arial" w:cs="Arial"/>
+                <w:sz w:val="24"/>
+                <w:szCs w:val="24"/>
+              </w:rPr>
+            </w:pPr>
+          </w:p>
+          <w:p>
+            <w:pPr>
+              <w:pStyle w:val="ListParagraph"/>
+              <w:numPr>
+                <w:ilvl w:val="0"/>
+                <w:numId w:val="1"/>
+              </w:numPr>
+              <w:rPr>
+                <w:rFonts w:ascii="Arial" w:hAnsi="Arial" w:cs="Arial"/>
+                <w:b/>
+                <w:sz w:val="24"/>
+                <w:szCs w:val="24"/>
+              </w:rPr>
+            </w:pPr>
+            <w:r>
+              <w:rPr>
+                <w:rFonts w:ascii="Arial" w:hAnsi="Arial" w:cs="Arial"/>
+                <w:sz w:val="24"/>
+                <w:szCs w:val="24"/>
+              </w:rPr>
+              <w:t>Encapsulating one class’ dependency on another in separate objects to vary and reuse them independently.</w:t>
+            </w:r>
+          </w:p>
+          <w:p>
+            <w:pPr>
+              <w:pStyle w:val="ListParagraph"/>
+              <w:numPr>
+                <w:ilvl w:val="0"/>
+                <w:numId w:val="1"/>
+              </w:numPr>
+              <w:rPr>
+                <w:rFonts w:ascii="Arial" w:hAnsi="Arial" w:cs="Arial"/>
+                <w:b/>
+                <w:sz w:val="24"/>
+                <w:szCs w:val="24"/>
+              </w:rPr>
+            </w:pPr>
+            <w:r>
+              <w:rPr>
+                <w:rFonts w:ascii="Arial" w:hAnsi="Arial" w:cs="Arial"/>
+                <w:sz w:val="24"/>
+                <w:szCs w:val="24"/>
+              </w:rPr>
+              <w:t>Changing one object requires changing the other.</w:t>
+            </w:r>
+          </w:p>
+          <w:p>
+            <w:pPr>
+              <w:pStyle w:val="ListParagraph"/>
+              <w:numPr>
+                <w:ilvl w:val="0"/>
+                <w:numId w:val="1"/>
+              </w:numPr>
+              <w:rPr>
+                <w:rFonts w:ascii="Arial" w:hAnsi="Arial" w:cs="Arial"/>
+                <w:b/>
+                <w:sz w:val="24"/>
+                <w:szCs w:val="24"/>
+              </w:rPr>
+            </w:pPr>
+            <w:r>
+              <w:rPr>
+                <w:rFonts w:ascii="Arial" w:hAnsi="Arial" w:cs="Arial"/>
+                <w:sz w:val="24"/>
+                <w:szCs w:val="24"/>
+              </w:rPr>
+              <w:t>When an object should notify other objects without making assumptions about who they are.</w:t>
+            </w:r>
           </w:p>
         </w:tc>
       </w:tr>
@@ -2229,32 +3574,25 @@
           <w:szCs w:val="24"/>
         </w:rPr>
       </w:pPr>
+      <w:r>
+        <w:rPr>
+          <w:sz w:val="24"/>
+          <w:szCs w:val="24"/>
+        </w:rPr>
+        <w:br w:type="page"/>
+      </w:r>
     </w:p>
     <w:p>
       <w:pPr>
-        <w:rPr>
-          <w:sz w:val="24"/>
-          <w:szCs w:val="24"/>
-        </w:rPr>
-      </w:pPr>
-      <w:r>
-        <w:rPr>
-          <w:sz w:val="24"/>
-          <w:szCs w:val="24"/>
-        </w:rPr>
-        <w:br w:type="page"/>
+        <w:pStyle w:val="Title"/>
+      </w:pPr>
+      <w:r>
+        <w:lastRenderedPageBreak/>
+        <w:t xml:space="preserve">Sequence Diagrams </w:t>
       </w:r>
     </w:p>
     <w:p>
       <w:pPr>
-        <w:pStyle w:val="Title"/>
-      </w:pPr>
-      <w:r>
-        <w:t xml:space="preserve">Sequence Diagrams </w:t>
-      </w:r>
-    </w:p>
-    <w:p>
-      <w:pPr>
         <w:rPr>
           <w:sz w:val="24"/>
           <w:szCs w:val="24"/>
@@ -2263,6 +3601,7 @@
       <w:proofErr w:type="gramStart"/>
       <w:r>
         <w:rPr>
+          <w:color w:val="FF0000"/>
           <w:sz w:val="24"/>
           <w:szCs w:val="24"/>
         </w:rPr>
@@ -2271,6 +3610,7 @@
       <w:proofErr w:type="gramEnd"/>
       <w:r>
         <w:rPr>
+          <w:color w:val="FF0000"/>
           <w:sz w:val="24"/>
           <w:szCs w:val="24"/>
         </w:rPr>
@@ -2279,6 +3619,7 @@
       <w:r>
         <w:rPr>
           <w:b/>
+          <w:color w:val="FF0000"/>
           <w:sz w:val="24"/>
           <w:szCs w:val="24"/>
         </w:rPr>
@@ -2286,12 +3627,20 @@
       </w:r>
       <w:r>
         <w:rPr>
-          <w:sz w:val="24"/>
-          <w:szCs w:val="24"/>
-        </w:rPr>
-        <w:t xml:space="preserve"> two non-trivial features in the implementation.  See more details on the </w:t>
-      </w:r>
-      <w:hyperlink r:id="rId7" w:history="1">
+          <w:color w:val="FF0000"/>
+          <w:sz w:val="24"/>
+          <w:szCs w:val="24"/>
+        </w:rPr>
+        <w:t xml:space="preserve"> two non-trivial features in the implementation</w:t>
+      </w:r>
+      <w:r>
+        <w:rPr>
+          <w:sz w:val="24"/>
+          <w:szCs w:val="24"/>
+        </w:rPr>
+        <w:t xml:space="preserve">.  See more details on the </w:t>
+      </w:r>
+      <w:hyperlink r:id="rId9" w:history="1">
         <w:r>
           <w:rPr>
             <w:rStyle w:val="Hyperlink"/>
@@ -2322,12 +3671,14 @@
         <w:pStyle w:val="Title"/>
       </w:pPr>
       <w:r>
+        <w:lastRenderedPageBreak/>
         <w:t xml:space="preserve">The current state of the program </w:t>
       </w:r>
     </w:p>
     <w:p>
       <w:pPr>
         <w:rPr>
+          <w:color w:val="FF0000"/>
           <w:sz w:val="24"/>
           <w:szCs w:val="24"/>
         </w:rPr>
@@ -2335,6 +3686,7 @@
       <w:proofErr w:type="gramStart"/>
       <w:r>
         <w:rPr>
+          <w:color w:val="FF0000"/>
           <w:sz w:val="24"/>
           <w:szCs w:val="24"/>
         </w:rPr>
@@ -2343,6 +3695,7 @@
       <w:proofErr w:type="gramEnd"/>
       <w:r>
         <w:rPr>
+          <w:color w:val="FF0000"/>
           <w:sz w:val="24"/>
           <w:szCs w:val="24"/>
         </w:rPr>
@@ -2373,13 +3726,119 @@
       </w:r>
     </w:p>
     <w:sectPr>
-      <w:pgSz w:w="12240" w:h="15840"/>
+      <w:footerReference w:type="default" r:id="rId10"/>
+      <w:pgSz w:w="12240" w:h="15840" w:code="1"/>
       <w:pgMar w:top="1440" w:right="1440" w:bottom="1440" w:left="1440" w:header="720" w:footer="720" w:gutter="0"/>
+      <w:pgNumType w:start="0"/>
       <w:cols w:space="720"/>
+      <w:titlePg/>
       <w:docGrid w:linePitch="360"/>
     </w:sectPr>
   </w:body>
 </w:document>
+</file>
+
+<file path=word/endnotes.xml><?xml version="1.0" encoding="utf-8"?>
+<w:endnotes xmlns:wpc="http://schemas.microsoft.com/office/word/2010/wordprocessingCanvas" xmlns:mc="http://schemas.openxmlformats.org/markup-compatibility/2006" xmlns:o="urn:schemas-microsoft-com:office:office" xmlns:r="http://schemas.openxmlformats.org/officeDocument/2006/relationships" xmlns:m="http://schemas.openxmlformats.org/officeDocument/2006/math" xmlns:v="urn:schemas-microsoft-com:vml" xmlns:wp14="http://schemas.microsoft.com/office/word/2010/wordprocessingDrawing" xmlns:wp="http://schemas.openxmlformats.org/drawingml/2006/wordprocessingDrawing" xmlns:w10="urn:schemas-microsoft-com:office:word" xmlns:w="http://schemas.openxmlformats.org/wordprocessingml/2006/main" xmlns:w14="http://schemas.microsoft.com/office/word/2010/wordml" xmlns:wpg="http://schemas.microsoft.com/office/word/2010/wordprocessingGroup" xmlns:wpi="http://schemas.microsoft.com/office/word/2010/wordprocessingInk" xmlns:wne="http://schemas.microsoft.com/office/word/2006/wordml" xmlns:wps="http://schemas.microsoft.com/office/word/2010/wordprocessingShape" mc:Ignorable="w14 wp14">
+  <w:endnote w:type="separator" w:id="-1">
+    <w:p>
+      <w:pPr>
+        <w:spacing w:after="0" w:line="240" w:lineRule="auto"/>
+      </w:pPr>
+      <w:r>
+        <w:separator/>
+      </w:r>
+    </w:p>
+  </w:endnote>
+  <w:endnote w:type="continuationSeparator" w:id="0">
+    <w:p>
+      <w:pPr>
+        <w:spacing w:after="0" w:line="240" w:lineRule="auto"/>
+      </w:pPr>
+      <w:r>
+        <w:continuationSeparator/>
+      </w:r>
+    </w:p>
+  </w:endnote>
+</w:endnotes>
+</file>
+
+<file path=word/footer1.xml><?xml version="1.0" encoding="utf-8"?>
+<w:ftr xmlns:wpc="http://schemas.microsoft.com/office/word/2010/wordprocessingCanvas" xmlns:mc="http://schemas.openxmlformats.org/markup-compatibility/2006" xmlns:o="urn:schemas-microsoft-com:office:office" xmlns:r="http://schemas.openxmlformats.org/officeDocument/2006/relationships" xmlns:m="http://schemas.openxmlformats.org/officeDocument/2006/math" xmlns:v="urn:schemas-microsoft-com:vml" xmlns:wp14="http://schemas.microsoft.com/office/word/2010/wordprocessingDrawing" xmlns:wp="http://schemas.openxmlformats.org/drawingml/2006/wordprocessingDrawing" xmlns:w10="urn:schemas-microsoft-com:office:word" xmlns:w="http://schemas.openxmlformats.org/wordprocessingml/2006/main" xmlns:w14="http://schemas.microsoft.com/office/word/2010/wordml" xmlns:wpg="http://schemas.microsoft.com/office/word/2010/wordprocessingGroup" xmlns:wpi="http://schemas.microsoft.com/office/word/2010/wordprocessingInk" xmlns:wne="http://schemas.microsoft.com/office/word/2006/wordml" xmlns:wps="http://schemas.microsoft.com/office/word/2010/wordprocessingShape" mc:Ignorable="w14 wp14">
+  <w:sdt>
+    <w:sdtPr>
+      <w:id w:val="1817372953"/>
+      <w:docPartObj>
+        <w:docPartGallery w:val="Page Numbers (Bottom of Page)"/>
+        <w:docPartUnique/>
+      </w:docPartObj>
+    </w:sdtPr>
+    <w:sdtEndPr>
+      <w:rPr>
+        <w:noProof/>
+      </w:rPr>
+    </w:sdtEndPr>
+    <w:sdtContent>
+      <w:p>
+        <w:pPr>
+          <w:pStyle w:val="Footer"/>
+          <w:jc w:val="right"/>
+        </w:pPr>
+        <w:r>
+          <w:fldChar w:fldCharType="begin"/>
+        </w:r>
+        <w:r>
+          <w:instrText xml:space="preserve"> PAGE   \* MERGEFORMAT </w:instrText>
+        </w:r>
+        <w:r>
+          <w:fldChar w:fldCharType="separate"/>
+        </w:r>
+        <w:r>
+          <w:rPr>
+            <w:noProof/>
+          </w:rPr>
+          <w:t>1</w:t>
+        </w:r>
+        <w:r>
+          <w:rPr>
+            <w:noProof/>
+          </w:rPr>
+          <w:fldChar w:fldCharType="end"/>
+        </w:r>
+      </w:p>
+    </w:sdtContent>
+  </w:sdt>
+  <w:p>
+    <w:pPr>
+      <w:pStyle w:val="Footer"/>
+    </w:pPr>
+  </w:p>
+</w:ftr>
+</file>
+
+<file path=word/footnotes.xml><?xml version="1.0" encoding="utf-8"?>
+<w:footnotes xmlns:wpc="http://schemas.microsoft.com/office/word/2010/wordprocessingCanvas" xmlns:mc="http://schemas.openxmlformats.org/markup-compatibility/2006" xmlns:o="urn:schemas-microsoft-com:office:office" xmlns:r="http://schemas.openxmlformats.org/officeDocument/2006/relationships" xmlns:m="http://schemas.openxmlformats.org/officeDocument/2006/math" xmlns:v="urn:schemas-microsoft-com:vml" xmlns:wp14="http://schemas.microsoft.com/office/word/2010/wordprocessingDrawing" xmlns:wp="http://schemas.openxmlformats.org/drawingml/2006/wordprocessingDrawing" xmlns:w10="urn:schemas-microsoft-com:office:word" xmlns:w="http://schemas.openxmlformats.org/wordprocessingml/2006/main" xmlns:w14="http://schemas.microsoft.com/office/word/2010/wordml" xmlns:wpg="http://schemas.microsoft.com/office/word/2010/wordprocessingGroup" xmlns:wpi="http://schemas.microsoft.com/office/word/2010/wordprocessingInk" xmlns:wne="http://schemas.microsoft.com/office/word/2006/wordml" xmlns:wps="http://schemas.microsoft.com/office/word/2010/wordprocessingShape" mc:Ignorable="w14 wp14">
+  <w:footnote w:type="separator" w:id="-1">
+    <w:p>
+      <w:pPr>
+        <w:spacing w:after="0" w:line="240" w:lineRule="auto"/>
+      </w:pPr>
+      <w:r>
+        <w:separator/>
+      </w:r>
+    </w:p>
+  </w:footnote>
+  <w:footnote w:type="continuationSeparator" w:id="0">
+    <w:p>
+      <w:pPr>
+        <w:spacing w:after="0" w:line="240" w:lineRule="auto"/>
+      </w:pPr>
+      <w:r>
+        <w:continuationSeparator/>
+      </w:r>
+    </w:p>
+  </w:footnote>
+</w:footnotes>
 </file>
 
 <file path=word/numbering.xml><?xml version="1.0" encoding="utf-8"?>
@@ -2905,6 +4364,50 @@
       <w:szCs w:val="26"/>
     </w:rPr>
   </w:style>
+  <w:style w:type="paragraph" w:styleId="Header">
+    <w:name w:val="header"/>
+    <w:basedOn w:val="Normal"/>
+    <w:link w:val="HeaderChar"/>
+    <w:uiPriority w:val="99"/>
+    <w:unhideWhenUsed/>
+    <w:rsid w:val="006755FB"/>
+    <w:pPr>
+      <w:tabs>
+        <w:tab w:val="center" w:pos="4680"/>
+        <w:tab w:val="right" w:pos="9360"/>
+      </w:tabs>
+      <w:spacing w:after="0" w:line="240" w:lineRule="auto"/>
+    </w:pPr>
+  </w:style>
+  <w:style w:type="character" w:customStyle="1" w:styleId="HeaderChar">
+    <w:name w:val="Header Char"/>
+    <w:basedOn w:val="DefaultParagraphFont"/>
+    <w:link w:val="Header"/>
+    <w:uiPriority w:val="99"/>
+    <w:rsid w:val="006755FB"/>
+  </w:style>
+  <w:style w:type="paragraph" w:styleId="Footer">
+    <w:name w:val="footer"/>
+    <w:basedOn w:val="Normal"/>
+    <w:link w:val="FooterChar"/>
+    <w:uiPriority w:val="99"/>
+    <w:unhideWhenUsed/>
+    <w:rsid w:val="006755FB"/>
+    <w:pPr>
+      <w:tabs>
+        <w:tab w:val="center" w:pos="4680"/>
+        <w:tab w:val="right" w:pos="9360"/>
+      </w:tabs>
+      <w:spacing w:after="0" w:line="240" w:lineRule="auto"/>
+    </w:pPr>
+  </w:style>
+  <w:style w:type="character" w:customStyle="1" w:styleId="FooterChar">
+    <w:name w:val="Footer Char"/>
+    <w:basedOn w:val="DefaultParagraphFont"/>
+    <w:link w:val="Footer"/>
+    <w:uiPriority w:val="99"/>
+    <w:rsid w:val="006755FB"/>
+  </w:style>
 </w:styles>
 </file>
 
@@ -3310,6 +4813,50 @@
       <w:szCs w:val="26"/>
     </w:rPr>
   </w:style>
+  <w:style w:type="paragraph" w:styleId="Header">
+    <w:name w:val="header"/>
+    <w:basedOn w:val="Normal"/>
+    <w:link w:val="HeaderChar"/>
+    <w:uiPriority w:val="99"/>
+    <w:unhideWhenUsed/>
+    <w:rsid w:val="006755FB"/>
+    <w:pPr>
+      <w:tabs>
+        <w:tab w:val="center" w:pos="4680"/>
+        <w:tab w:val="right" w:pos="9360"/>
+      </w:tabs>
+      <w:spacing w:after="0" w:line="240" w:lineRule="auto"/>
+    </w:pPr>
+  </w:style>
+  <w:style w:type="character" w:customStyle="1" w:styleId="HeaderChar">
+    <w:name w:val="Header Char"/>
+    <w:basedOn w:val="DefaultParagraphFont"/>
+    <w:link w:val="Header"/>
+    <w:uiPriority w:val="99"/>
+    <w:rsid w:val="006755FB"/>
+  </w:style>
+  <w:style w:type="paragraph" w:styleId="Footer">
+    <w:name w:val="footer"/>
+    <w:basedOn w:val="Normal"/>
+    <w:link w:val="FooterChar"/>
+    <w:uiPriority w:val="99"/>
+    <w:unhideWhenUsed/>
+    <w:rsid w:val="006755FB"/>
+    <w:pPr>
+      <w:tabs>
+        <w:tab w:val="center" w:pos="4680"/>
+        <w:tab w:val="right" w:pos="9360"/>
+      </w:tabs>
+      <w:spacing w:after="0" w:line="240" w:lineRule="auto"/>
+    </w:pPr>
+  </w:style>
+  <w:style w:type="character" w:customStyle="1" w:styleId="FooterChar">
+    <w:name w:val="Footer Char"/>
+    <w:basedOn w:val="DefaultParagraphFont"/>
+    <w:link w:val="Footer"/>
+    <w:uiPriority w:val="99"/>
+    <w:rsid w:val="006755FB"/>
+  </w:style>
 </w:styles>
 </file>
 
@@ -3603,7 +5150,7 @@
 </file>
 
 <file path=customXml/itemProps1.xml><?xml version="1.0" encoding="utf-8"?>
-<ds:datastoreItem xmlns:ds="http://schemas.openxmlformats.org/officeDocument/2006/customXml" ds:itemID="{32B060DE-F4E5-46BB-8251-08259B9BCEE7}">
+<ds:datastoreItem xmlns:ds="http://schemas.openxmlformats.org/officeDocument/2006/customXml" ds:itemID="{6DA8A6C7-763F-4CED-97BA-AD47BA559A15}">
   <ds:schemaRefs>
     <ds:schemaRef ds:uri="http://schemas.openxmlformats.org/officeDocument/2006/bibliography"/>
   </ds:schemaRefs>

</xml_diff>

<commit_message>
Added selection capabilities to the list of studies.  There seems to be an issue where if the studies list is called on twice, the second time it is four times the size.  I didn't test with three but I assume it was be four or sixteen times larger.
</commit_message>
<xml_diff>
--- a/mivc/presentation material/design.docx
+++ b/mivc/presentation material/design.docx
@@ -388,7 +388,6 @@
           <w:sz w:val="24"/>
           <w:szCs w:val="24"/>
         </w:rPr>
-        <w:lastRenderedPageBreak/>
         <w:t xml:space="preserve">Insert </w:t>
       </w:r>
       <w:r>
@@ -424,7 +423,6 @@
         </w:rPr>
       </w:pPr>
       <w:r>
-        <w:lastRenderedPageBreak/>
         <w:t xml:space="preserve">Narrative </w:t>
       </w:r>
       <w:r>
@@ -598,24 +596,7 @@
           <w:sz w:val="24"/>
           <w:szCs w:val="24"/>
         </w:rPr>
-        <w:t xml:space="preserve"> two different views, one showing one image and another showing four images in a grid pattern.  The GUI also needed the ability to scroll through images forward or </w:t>
-      </w:r>
-      <w:r>
-        <w:rPr>
-          <w:sz w:val="24"/>
-          <w:szCs w:val="24"/>
-        </w:rPr>
-        <w:lastRenderedPageBreak/>
-        <w:t>backward, obviously the ability to open studies but in addition, be able to save and create new studies.  We designed the GUI so that it was as “dumb” as possible, that is that it would know nothing about the classes Study, StudyImage</w:t>
-      </w:r>
-      <w:bookmarkStart w:id="0" w:name="_GoBack"/>
-      <w:bookmarkEnd w:id="0"/>
-      <w:r>
-        <w:rPr>
-          <w:sz w:val="24"/>
-          <w:szCs w:val="24"/>
-        </w:rPr>
-        <w:t>, Settings etc.  To do this we used a mediator that we called the ProxyController</w:t>
+        <w:t xml:space="preserve"> two different views, one showing one image and another showing four images in a grid pattern.  The GUI also needed the ability to scroll through images forward or backward, obviously the ability to open studies but in addition, be able to save and create new studies.  We designed the GUI so that it was as “dumb” as possible, that is that it would know nothing about the classes Study, StudyImage, Settings etc.  To do this we used a mediator that we called the ProxyController</w:t>
       </w:r>
       <w:r>
         <w:rPr>
@@ -754,7 +735,6 @@
         <w:pStyle w:val="Title"/>
       </w:pPr>
       <w:r>
-        <w:lastRenderedPageBreak/>
         <w:t>UML Class diagrams</w:t>
       </w:r>
     </w:p>
@@ -906,7 +886,6 @@
         <w:pStyle w:val="Title"/>
       </w:pPr>
       <w:r>
-        <w:lastRenderedPageBreak/>
         <w:t>Class Responsibilities Collaborators cards</w:t>
       </w:r>
     </w:p>
@@ -1400,7 +1379,6 @@
         <w:pStyle w:val="Title"/>
       </w:pPr>
       <w:r>
-        <w:lastRenderedPageBreak/>
         <w:t>Descriptions of pattern usages</w:t>
       </w:r>
     </w:p>
@@ -2841,7 +2819,6 @@
                 <w:sz w:val="24"/>
                 <w:szCs w:val="24"/>
               </w:rPr>
-              <w:lastRenderedPageBreak/>
               <w:t>Name:</w:t>
             </w:r>
             <w:r>
@@ -2907,15 +2884,7 @@
                 <w:sz w:val="24"/>
                 <w:szCs w:val="24"/>
               </w:rPr>
-              <w:t xml:space="preserve"> </w:t>
-            </w:r>
-            <w:r>
-              <w:rPr>
-                <w:rFonts w:ascii="Arial" w:hAnsi="Arial" w:cs="Arial"/>
-                <w:sz w:val="24"/>
-                <w:szCs w:val="24"/>
-              </w:rPr>
-              <w:t>Observer</w:t>
+              <w:t xml:space="preserve"> Observer</w:t>
             </w:r>
           </w:p>
         </w:tc>
@@ -3058,16 +3027,14 @@
                 <w:szCs w:val="24"/>
               </w:rPr>
             </w:pPr>
-            <w:proofErr w:type="spellStart"/>
-            <w:r>
-              <w:rPr>
-                <w:rFonts w:ascii="Arial" w:hAnsi="Arial" w:cs="Arial"/>
-                <w:sz w:val="24"/>
-                <w:szCs w:val="24"/>
-              </w:rPr>
-              <w:t>MIVCDisplay</w:t>
-            </w:r>
-            <w:proofErr w:type="spellEnd"/>
+            <w:r>
+              <w:rPr>
+                <w:rFonts w:ascii="Arial" w:hAnsi="Arial" w:cs="Arial"/>
+                <w:sz w:val="24"/>
+                <w:szCs w:val="24"/>
+              </w:rPr>
+              <w:t>StudyView</w:t>
+            </w:r>
           </w:p>
         </w:tc>
         <w:tc>
@@ -3587,7 +3554,6 @@
         <w:pStyle w:val="Title"/>
       </w:pPr>
       <w:r>
-        <w:lastRenderedPageBreak/>
         <w:t xml:space="preserve">Sequence Diagrams </w:t>
       </w:r>
     </w:p>
@@ -3671,7 +3637,6 @@
         <w:pStyle w:val="Title"/>
       </w:pPr>
       <w:r>
-        <w:lastRenderedPageBreak/>
         <w:t xml:space="preserve">The current state of the program </w:t>
       </w:r>
     </w:p>
@@ -3797,7 +3762,7 @@
           <w:rPr>
             <w:noProof/>
           </w:rPr>
-          <w:t>1</w:t>
+          <w:t>7</w:t>
         </w:r>
         <w:r>
           <w:rPr>
@@ -5150,7 +5115,7 @@
 </file>
 
 <file path=customXml/itemProps1.xml><?xml version="1.0" encoding="utf-8"?>
-<ds:datastoreItem xmlns:ds="http://schemas.openxmlformats.org/officeDocument/2006/customXml" ds:itemID="{6DA8A6C7-763F-4CED-97BA-AD47BA559A15}">
+<ds:datastoreItem xmlns:ds="http://schemas.openxmlformats.org/officeDocument/2006/customXml" ds:itemID="{C2059DC3-510A-48C3-B0E6-CF3AFA38AA4D}">
   <ds:schemaRefs>
     <ds:schemaRef ds:uri="http://schemas.openxmlformats.org/officeDocument/2006/bibliography"/>
   </ds:schemaRefs>

</xml_diff>